<commit_message>
actualizar perfil del usuario y documentacion
</commit_message>
<xml_diff>
--- a/Sopadeletras.docx
+++ b/Sopadeletras.docx
@@ -274,7 +274,6 @@
           <w:szCs w:val="24"/>
         </w:rPr>
       </w:pPr>
-      <w:proofErr w:type="spellStart"/>
       <w:r>
         <w:rPr>
           <w:rFonts w:ascii="Arial" w:hAnsi="Arial" w:cs="Arial"/>
@@ -282,17 +281,7 @@
           <w:sz w:val="32"/>
           <w:szCs w:val="24"/>
         </w:rPr>
-        <w:t>Tonatiuth</w:t>
-      </w:r>
-      <w:proofErr w:type="spellEnd"/>
-      <w:r>
-        <w:rPr>
-          <w:rFonts w:ascii="Arial" w:hAnsi="Arial" w:cs="Arial"/>
-          <w:b/>
-          <w:sz w:val="32"/>
-          <w:szCs w:val="24"/>
-        </w:rPr>
-        <w:t xml:space="preserve"> Marrón Gómez</w:t>
+        <w:t>Tonatiuth Marrón Gómez</w:t>
       </w:r>
     </w:p>
     <w:p>
@@ -377,7 +366,6 @@
       </w:pPr>
       <w:bookmarkStart w:id="2" w:name="h.oxl6yxlgvalp" w:colFirst="0" w:colLast="0"/>
       <w:bookmarkEnd w:id="2"/>
-      <w:proofErr w:type="spellStart"/>
       <w:r>
         <w:rPr>
           <w:rFonts w:ascii="Arial" w:hAnsi="Arial" w:cs="Arial"/>
@@ -387,7 +375,6 @@
         </w:rPr>
         <w:t>Backend</w:t>
       </w:r>
-      <w:proofErr w:type="spellEnd"/>
     </w:p>
     <w:p>
       <w:pPr>
@@ -465,23 +452,13 @@
         </w:rPr>
         <w:t xml:space="preserve">Lenguaje: </w:t>
       </w:r>
-      <w:proofErr w:type="spellStart"/>
-      <w:r>
-        <w:rPr>
-          <w:rFonts w:ascii="Arial" w:hAnsi="Arial" w:cs="Arial"/>
-          <w:sz w:val="24"/>
-          <w:szCs w:val="24"/>
-        </w:rPr>
-        <w:t>php</w:t>
-      </w:r>
-      <w:proofErr w:type="spellEnd"/>
-      <w:r>
-        <w:rPr>
-          <w:rFonts w:ascii="Arial" w:hAnsi="Arial" w:cs="Arial"/>
-          <w:sz w:val="24"/>
-          <w:szCs w:val="24"/>
-        </w:rPr>
-        <w:t xml:space="preserve"> versión 5.5</w:t>
+      <w:r>
+        <w:rPr>
+          <w:rFonts w:ascii="Arial" w:hAnsi="Arial" w:cs="Arial"/>
+          <w:sz w:val="24"/>
+          <w:szCs w:val="24"/>
+        </w:rPr>
+        <w:t>php versión 5.5</w:t>
       </w:r>
     </w:p>
     <w:p>
@@ -519,7 +496,6 @@
         </w:rPr>
         <w:t xml:space="preserve">Base de datos: </w:t>
       </w:r>
-      <w:proofErr w:type="spellStart"/>
       <w:r>
         <w:rPr>
           <w:rFonts w:ascii="Arial" w:hAnsi="Arial" w:cs="Arial"/>
@@ -528,7 +504,6 @@
         </w:rPr>
         <w:t>MySQL</w:t>
       </w:r>
-      <w:proofErr w:type="spellEnd"/>
     </w:p>
     <w:p>
       <w:pPr>
@@ -651,18 +626,8 @@
           <w:sz w:val="24"/>
           <w:szCs w:val="24"/>
         </w:rPr>
-        <w:t xml:space="preserve">Manejador de paquetes : </w:t>
-      </w:r>
-      <w:proofErr w:type="spellStart"/>
-      <w:r>
-        <w:rPr>
-          <w:rFonts w:ascii="Arial" w:hAnsi="Arial" w:cs="Arial"/>
-          <w:sz w:val="24"/>
-          <w:szCs w:val="24"/>
-        </w:rPr>
-        <w:t>npm</w:t>
-      </w:r>
-      <w:proofErr w:type="spellEnd"/>
+        <w:t>Manejador de paquetes : npm</w:t>
+      </w:r>
     </w:p>
     <w:p>
       <w:pPr>
@@ -739,18 +704,8 @@
           <w:sz w:val="24"/>
           <w:szCs w:val="24"/>
         </w:rPr>
-        <w:t xml:space="preserve"> Starter Node.js Express 3 </w:t>
-      </w:r>
-      <w:proofErr w:type="spellStart"/>
-      <w:r>
-        <w:rPr>
-          <w:rFonts w:ascii="Arial" w:hAnsi="Arial" w:cs="Arial"/>
-          <w:sz w:val="24"/>
-          <w:szCs w:val="24"/>
-        </w:rPr>
-        <w:t>Application</w:t>
-      </w:r>
-      <w:proofErr w:type="spellEnd"/>
+        <w:t xml:space="preserve"> Starter Node.js Express 3 Application</w:t>
+      </w:r>
     </w:p>
     <w:p>
       <w:pPr>
@@ -766,23 +721,13 @@
           <w:szCs w:val="24"/>
         </w:rPr>
       </w:pPr>
-      <w:proofErr w:type="spellStart"/>
-      <w:r>
-        <w:rPr>
-          <w:rFonts w:ascii="Arial" w:hAnsi="Arial" w:cs="Arial"/>
-          <w:sz w:val="24"/>
-          <w:szCs w:val="24"/>
-        </w:rPr>
-        <w:t>MySQL</w:t>
-      </w:r>
-      <w:proofErr w:type="spellEnd"/>
-      <w:r>
-        <w:rPr>
-          <w:rFonts w:ascii="Arial" w:hAnsi="Arial" w:cs="Arial"/>
-          <w:sz w:val="24"/>
-          <w:szCs w:val="24"/>
-        </w:rPr>
-        <w:t xml:space="preserve"> versión 5.5+</w:t>
+      <w:r>
+        <w:rPr>
+          <w:rFonts w:ascii="Arial" w:hAnsi="Arial" w:cs="Arial"/>
+          <w:sz w:val="24"/>
+          <w:szCs w:val="24"/>
+        </w:rPr>
+        <w:t>MySQL versión 5.5+</w:t>
       </w:r>
     </w:p>
     <w:p>
@@ -851,36 +796,8 @@
           <w:sz w:val="24"/>
           <w:szCs w:val="24"/>
         </w:rPr>
-        <w:t xml:space="preserve">Jade </w:t>
-      </w:r>
-      <w:proofErr w:type="spellStart"/>
-      <w:r>
-        <w:rPr>
-          <w:rFonts w:ascii="Arial" w:hAnsi="Arial" w:cs="Arial"/>
-          <w:sz w:val="24"/>
-          <w:szCs w:val="24"/>
-        </w:rPr>
-        <w:t>templating</w:t>
-      </w:r>
-      <w:proofErr w:type="spellEnd"/>
-      <w:r>
-        <w:rPr>
-          <w:rFonts w:ascii="Arial" w:hAnsi="Arial" w:cs="Arial"/>
-          <w:sz w:val="24"/>
-          <w:szCs w:val="24"/>
-        </w:rPr>
-        <w:t xml:space="preserve"> </w:t>
-      </w:r>
-      <w:proofErr w:type="spellStart"/>
-      <w:r>
-        <w:rPr>
-          <w:rFonts w:ascii="Arial" w:hAnsi="Arial" w:cs="Arial"/>
-          <w:sz w:val="24"/>
-          <w:szCs w:val="24"/>
-        </w:rPr>
-        <w:t>engine</w:t>
-      </w:r>
-      <w:proofErr w:type="spellEnd"/>
+        <w:t>Jade templating engine</w:t>
+      </w:r>
     </w:p>
     <w:p>
       <w:pPr>
@@ -906,7 +823,6 @@
           <w:szCs w:val="24"/>
         </w:rPr>
       </w:pPr>
-      <w:proofErr w:type="spellStart"/>
       <w:r>
         <w:rPr>
           <w:rFonts w:ascii="Arial" w:hAnsi="Arial" w:cs="Arial"/>
@@ -916,7 +832,6 @@
         </w:rPr>
         <w:t>Github</w:t>
       </w:r>
-      <w:proofErr w:type="spellEnd"/>
     </w:p>
     <w:p>
       <w:pPr>
@@ -1269,23 +1184,7 @@
                                   <w:rFonts w:ascii="Arial" w:eastAsia="Arial" w:hAnsi="Arial" w:cs="Arial"/>
                                   <w:sz w:val="28"/>
                                 </w:rPr>
-                                <w:t>&lt;</w:t>
-                              </w:r>
-                              <w:proofErr w:type="gramStart"/>
-                              <w:r>
-                                <w:rPr>
-                                  <w:rFonts w:ascii="Arial" w:eastAsia="Arial" w:hAnsi="Arial" w:cs="Arial"/>
-                                  <w:sz w:val="28"/>
-                                </w:rPr>
-                                <w:t>vista</w:t>
-                              </w:r>
-                              <w:proofErr w:type="gramEnd"/>
-                              <w:r>
-                                <w:rPr>
-                                  <w:rFonts w:ascii="Arial" w:eastAsia="Arial" w:hAnsi="Arial" w:cs="Arial"/>
-                                  <w:sz w:val="28"/>
-                                </w:rPr>
-                                <w:t>&gt;</w:t>
+                                <w:t>&lt;vista&gt;</w:t>
                               </w:r>
                             </w:p>
                           </w:txbxContent>
@@ -1324,7 +1223,6 @@
                                 <w:jc w:val="center"/>
                                 <w:textDirection w:val="btLr"/>
                               </w:pPr>
-                              <w:proofErr w:type="spellStart"/>
                               <w:r>
                                 <w:rPr>
                                   <w:rFonts w:ascii="Arial" w:eastAsia="Arial" w:hAnsi="Arial" w:cs="Arial"/>
@@ -1332,7 +1230,6 @@
                                 </w:rPr>
                                 <w:t>Javascript</w:t>
                               </w:r>
-                              <w:proofErr w:type="spellEnd"/>
                             </w:p>
                             <w:p>
                               <w:pPr>
@@ -1345,23 +1242,7 @@
                                   <w:rFonts w:ascii="Arial" w:eastAsia="Arial" w:hAnsi="Arial" w:cs="Arial"/>
                                   <w:sz w:val="28"/>
                                 </w:rPr>
-                                <w:t>&lt;</w:t>
-                              </w:r>
-                              <w:proofErr w:type="gramStart"/>
-                              <w:r>
-                                <w:rPr>
-                                  <w:rFonts w:ascii="Arial" w:eastAsia="Arial" w:hAnsi="Arial" w:cs="Arial"/>
-                                  <w:sz w:val="28"/>
-                                </w:rPr>
-                                <w:t>controlador</w:t>
-                              </w:r>
-                              <w:proofErr w:type="gramEnd"/>
-                              <w:r>
-                                <w:rPr>
-                                  <w:rFonts w:ascii="Arial" w:eastAsia="Arial" w:hAnsi="Arial" w:cs="Arial"/>
-                                  <w:sz w:val="28"/>
-                                </w:rPr>
-                                <w:t>&gt;</w:t>
+                                <w:t>&lt;controlador&gt;</w:t>
                               </w:r>
                             </w:p>
                           </w:txbxContent>
@@ -1400,7 +1281,6 @@
                                 <w:jc w:val="center"/>
                                 <w:textDirection w:val="btLr"/>
                               </w:pPr>
-                              <w:proofErr w:type="spellStart"/>
                               <w:r>
                                 <w:rPr>
                                   <w:rFonts w:ascii="Arial" w:eastAsia="Arial" w:hAnsi="Arial" w:cs="Arial"/>
@@ -1408,7 +1288,6 @@
                                 </w:rPr>
                                 <w:t>MySQL</w:t>
                               </w:r>
-                              <w:proofErr w:type="spellEnd"/>
                             </w:p>
                             <w:p>
                               <w:pPr>
@@ -1421,23 +1300,7 @@
                                   <w:rFonts w:ascii="Arial" w:eastAsia="Arial" w:hAnsi="Arial" w:cs="Arial"/>
                                   <w:sz w:val="28"/>
                                 </w:rPr>
-                                <w:t>&lt;</w:t>
-                              </w:r>
-                              <w:proofErr w:type="gramStart"/>
-                              <w:r>
-                                <w:rPr>
-                                  <w:rFonts w:ascii="Arial" w:eastAsia="Arial" w:hAnsi="Arial" w:cs="Arial"/>
-                                  <w:sz w:val="28"/>
-                                </w:rPr>
-                                <w:t>modelo</w:t>
-                              </w:r>
-                              <w:proofErr w:type="gramEnd"/>
-                              <w:r>
-                                <w:rPr>
-                                  <w:rFonts w:ascii="Arial" w:eastAsia="Arial" w:hAnsi="Arial" w:cs="Arial"/>
-                                  <w:sz w:val="28"/>
-                                </w:rPr>
-                                <w:t>&gt;</w:t>
+                                <w:t>&lt;modelo&gt;</w:t>
                               </w:r>
                             </w:p>
                           </w:txbxContent>
@@ -1495,23 +1358,7 @@
                                   <w:rFonts w:ascii="Arial" w:eastAsia="Arial" w:hAnsi="Arial" w:cs="Arial"/>
                                   <w:sz w:val="28"/>
                                 </w:rPr>
-                                <w:t>&lt;</w:t>
-                              </w:r>
-                              <w:proofErr w:type="gramStart"/>
-                              <w:r>
-                                <w:rPr>
-                                  <w:rFonts w:ascii="Arial" w:eastAsia="Arial" w:hAnsi="Arial" w:cs="Arial"/>
-                                  <w:sz w:val="28"/>
-                                </w:rPr>
-                                <w:t>usuario</w:t>
-                              </w:r>
-                              <w:proofErr w:type="gramEnd"/>
-                              <w:r>
-                                <w:rPr>
-                                  <w:rFonts w:ascii="Arial" w:eastAsia="Arial" w:hAnsi="Arial" w:cs="Arial"/>
-                                  <w:sz w:val="28"/>
-                                </w:rPr>
-                                <w:t>&gt;</w:t>
+                                <w:t>&lt;usuario&gt;</w:t>
                               </w:r>
                             </w:p>
                           </w:txbxContent>
@@ -1724,23 +1571,7 @@
                             <w:rFonts w:ascii="Arial" w:eastAsia="Arial" w:hAnsi="Arial" w:cs="Arial"/>
                             <w:sz w:val="28"/>
                           </w:rPr>
-                          <w:t>&lt;</w:t>
-                        </w:r>
-                        <w:proofErr w:type="gramStart"/>
-                        <w:r>
-                          <w:rPr>
-                            <w:rFonts w:ascii="Arial" w:eastAsia="Arial" w:hAnsi="Arial" w:cs="Arial"/>
-                            <w:sz w:val="28"/>
-                          </w:rPr>
-                          <w:t>vista</w:t>
-                        </w:r>
-                        <w:proofErr w:type="gramEnd"/>
-                        <w:r>
-                          <w:rPr>
-                            <w:rFonts w:ascii="Arial" w:eastAsia="Arial" w:hAnsi="Arial" w:cs="Arial"/>
-                            <w:sz w:val="28"/>
-                          </w:rPr>
-                          <w:t>&gt;</w:t>
+                          <w:t>&lt;vista&gt;</w:t>
                         </w:r>
                       </w:p>
                     </w:txbxContent>
@@ -1756,7 +1587,6 @@
                           <w:jc w:val="center"/>
                           <w:textDirection w:val="btLr"/>
                         </w:pPr>
-                        <w:proofErr w:type="spellStart"/>
                         <w:r>
                           <w:rPr>
                             <w:rFonts w:ascii="Arial" w:eastAsia="Arial" w:hAnsi="Arial" w:cs="Arial"/>
@@ -1764,7 +1594,6 @@
                           </w:rPr>
                           <w:t>Javascript</w:t>
                         </w:r>
-                        <w:proofErr w:type="spellEnd"/>
                       </w:p>
                       <w:p>
                         <w:pPr>
@@ -1777,23 +1606,7 @@
                             <w:rFonts w:ascii="Arial" w:eastAsia="Arial" w:hAnsi="Arial" w:cs="Arial"/>
                             <w:sz w:val="28"/>
                           </w:rPr>
-                          <w:t>&lt;</w:t>
-                        </w:r>
-                        <w:proofErr w:type="gramStart"/>
-                        <w:r>
-                          <w:rPr>
-                            <w:rFonts w:ascii="Arial" w:eastAsia="Arial" w:hAnsi="Arial" w:cs="Arial"/>
-                            <w:sz w:val="28"/>
-                          </w:rPr>
-                          <w:t>controlador</w:t>
-                        </w:r>
-                        <w:proofErr w:type="gramEnd"/>
-                        <w:r>
-                          <w:rPr>
-                            <w:rFonts w:ascii="Arial" w:eastAsia="Arial" w:hAnsi="Arial" w:cs="Arial"/>
-                            <w:sz w:val="28"/>
-                          </w:rPr>
-                          <w:t>&gt;</w:t>
+                          <w:t>&lt;controlador&gt;</w:t>
                         </w:r>
                       </w:p>
                     </w:txbxContent>
@@ -1809,7 +1622,6 @@
                           <w:jc w:val="center"/>
                           <w:textDirection w:val="btLr"/>
                         </w:pPr>
-                        <w:proofErr w:type="spellStart"/>
                         <w:r>
                           <w:rPr>
                             <w:rFonts w:ascii="Arial" w:eastAsia="Arial" w:hAnsi="Arial" w:cs="Arial"/>
@@ -1817,7 +1629,6 @@
                           </w:rPr>
                           <w:t>MySQL</w:t>
                         </w:r>
-                        <w:proofErr w:type="spellEnd"/>
                       </w:p>
                       <w:p>
                         <w:pPr>
@@ -1830,23 +1641,7 @@
                             <w:rFonts w:ascii="Arial" w:eastAsia="Arial" w:hAnsi="Arial" w:cs="Arial"/>
                             <w:sz w:val="28"/>
                           </w:rPr>
-                          <w:t>&lt;</w:t>
-                        </w:r>
-                        <w:proofErr w:type="gramStart"/>
-                        <w:r>
-                          <w:rPr>
-                            <w:rFonts w:ascii="Arial" w:eastAsia="Arial" w:hAnsi="Arial" w:cs="Arial"/>
-                            <w:sz w:val="28"/>
-                          </w:rPr>
-                          <w:t>modelo</w:t>
-                        </w:r>
-                        <w:proofErr w:type="gramEnd"/>
-                        <w:r>
-                          <w:rPr>
-                            <w:rFonts w:ascii="Arial" w:eastAsia="Arial" w:hAnsi="Arial" w:cs="Arial"/>
-                            <w:sz w:val="28"/>
-                          </w:rPr>
-                          <w:t>&gt;</w:t>
+                          <w:t>&lt;modelo&gt;</w:t>
                         </w:r>
                       </w:p>
                     </w:txbxContent>
@@ -1881,23 +1676,7 @@
                             <w:rFonts w:ascii="Arial" w:eastAsia="Arial" w:hAnsi="Arial" w:cs="Arial"/>
                             <w:sz w:val="28"/>
                           </w:rPr>
-                          <w:t>&lt;</w:t>
-                        </w:r>
-                        <w:proofErr w:type="gramStart"/>
-                        <w:r>
-                          <w:rPr>
-                            <w:rFonts w:ascii="Arial" w:eastAsia="Arial" w:hAnsi="Arial" w:cs="Arial"/>
-                            <w:sz w:val="28"/>
-                          </w:rPr>
-                          <w:t>usuario</w:t>
-                        </w:r>
-                        <w:proofErr w:type="gramEnd"/>
-                        <w:r>
-                          <w:rPr>
-                            <w:rFonts w:ascii="Arial" w:eastAsia="Arial" w:hAnsi="Arial" w:cs="Arial"/>
-                            <w:sz w:val="28"/>
-                          </w:rPr>
-                          <w:t>&gt;</w:t>
+                          <w:t>&lt;usuario&gt;</w:t>
                         </w:r>
                       </w:p>
                     </w:txbxContent>
@@ -2101,17 +1880,8 @@
                                   <w:rFonts w:ascii="Arial" w:eastAsia="Arial" w:hAnsi="Arial" w:cs="Arial"/>
                                   <w:sz w:val="28"/>
                                 </w:rPr>
-                                <w:t>-</w:t>
+                                <w:t>-nickname</w:t>
                               </w:r>
-                              <w:proofErr w:type="spellStart"/>
-                              <w:r>
-                                <w:rPr>
-                                  <w:rFonts w:ascii="Arial" w:eastAsia="Arial" w:hAnsi="Arial" w:cs="Arial"/>
-                                  <w:sz w:val="28"/>
-                                </w:rPr>
-                                <w:t>nickname</w:t>
-                              </w:r>
-                              <w:proofErr w:type="spellEnd"/>
                             </w:p>
                             <w:p>
                               <w:pPr>
@@ -2208,17 +1978,8 @@
                                   <w:rFonts w:ascii="Arial" w:eastAsia="Arial" w:hAnsi="Arial" w:cs="Arial"/>
                                   <w:sz w:val="28"/>
                                 </w:rPr>
-                                <w:t>-</w:t>
+                                <w:t>-id_usuario</w:t>
                               </w:r>
-                              <w:proofErr w:type="spellStart"/>
-                              <w:r>
-                                <w:rPr>
-                                  <w:rFonts w:ascii="Arial" w:eastAsia="Arial" w:hAnsi="Arial" w:cs="Arial"/>
-                                  <w:sz w:val="28"/>
-                                </w:rPr>
-                                <w:t>id_usuario</w:t>
-                              </w:r>
-                              <w:proofErr w:type="spellEnd"/>
                             </w:p>
                             <w:p>
                               <w:pPr>
@@ -2409,17 +2170,8 @@
                                   <w:rFonts w:ascii="Arial" w:eastAsia="Arial" w:hAnsi="Arial" w:cs="Arial"/>
                                   <w:sz w:val="28"/>
                                 </w:rPr>
-                                <w:t>-</w:t>
+                                <w:t>-id_sopa</w:t>
                               </w:r>
-                              <w:proofErr w:type="spellStart"/>
-                              <w:r>
-                                <w:rPr>
-                                  <w:rFonts w:ascii="Arial" w:eastAsia="Arial" w:hAnsi="Arial" w:cs="Arial"/>
-                                  <w:sz w:val="28"/>
-                                </w:rPr>
-                                <w:t>id_sopa</w:t>
-                              </w:r>
-                              <w:proofErr w:type="spellEnd"/>
                             </w:p>
                             <w:p>
                               <w:pPr>
@@ -2590,17 +2342,8 @@
                                   <w:rFonts w:ascii="Arial" w:eastAsia="Arial" w:hAnsi="Arial" w:cs="Arial"/>
                                   <w:sz w:val="28"/>
                                 </w:rPr>
-                                <w:t>-</w:t>
+                                <w:t>-id_usuario</w:t>
                               </w:r>
-                              <w:proofErr w:type="spellStart"/>
-                              <w:r>
-                                <w:rPr>
-                                  <w:rFonts w:ascii="Arial" w:eastAsia="Arial" w:hAnsi="Arial" w:cs="Arial"/>
-                                  <w:sz w:val="28"/>
-                                </w:rPr>
-                                <w:t>id_usuario</w:t>
-                              </w:r>
-                              <w:proofErr w:type="spellEnd"/>
                             </w:p>
                             <w:p>
                               <w:pPr>
@@ -2819,17 +2562,8 @@
                             <w:rFonts w:ascii="Arial" w:eastAsia="Arial" w:hAnsi="Arial" w:cs="Arial"/>
                             <w:sz w:val="28"/>
                           </w:rPr>
-                          <w:t>-</w:t>
+                          <w:t>-nickname</w:t>
                         </w:r>
-                        <w:proofErr w:type="spellStart"/>
-                        <w:r>
-                          <w:rPr>
-                            <w:rFonts w:ascii="Arial" w:eastAsia="Arial" w:hAnsi="Arial" w:cs="Arial"/>
-                            <w:sz w:val="28"/>
-                          </w:rPr>
-                          <w:t>nickname</w:t>
-                        </w:r>
-                        <w:proofErr w:type="spellEnd"/>
                       </w:p>
                       <w:p>
                         <w:pPr>
@@ -2905,17 +2639,8 @@
                             <w:rFonts w:ascii="Arial" w:eastAsia="Arial" w:hAnsi="Arial" w:cs="Arial"/>
                             <w:sz w:val="28"/>
                           </w:rPr>
-                          <w:t>-</w:t>
+                          <w:t>-id_usuario</w:t>
                         </w:r>
-                        <w:proofErr w:type="spellStart"/>
-                        <w:r>
-                          <w:rPr>
-                            <w:rFonts w:ascii="Arial" w:eastAsia="Arial" w:hAnsi="Arial" w:cs="Arial"/>
-                            <w:sz w:val="28"/>
-                          </w:rPr>
-                          <w:t>id_usuario</w:t>
-                        </w:r>
-                        <w:proofErr w:type="spellEnd"/>
                       </w:p>
                       <w:p>
                         <w:pPr>
@@ -3006,17 +2731,8 @@
                             <w:rFonts w:ascii="Arial" w:eastAsia="Arial" w:hAnsi="Arial" w:cs="Arial"/>
                             <w:sz w:val="28"/>
                           </w:rPr>
-                          <w:t>-</w:t>
+                          <w:t>-id_sopa</w:t>
                         </w:r>
-                        <w:proofErr w:type="spellStart"/>
-                        <w:r>
-                          <w:rPr>
-                            <w:rFonts w:ascii="Arial" w:eastAsia="Arial" w:hAnsi="Arial" w:cs="Arial"/>
-                            <w:sz w:val="28"/>
-                          </w:rPr>
-                          <w:t>id_sopa</w:t>
-                        </w:r>
-                        <w:proofErr w:type="spellEnd"/>
                       </w:p>
                       <w:p>
                         <w:pPr>
@@ -3129,17 +2845,8 @@
                             <w:rFonts w:ascii="Arial" w:eastAsia="Arial" w:hAnsi="Arial" w:cs="Arial"/>
                             <w:sz w:val="28"/>
                           </w:rPr>
-                          <w:t>-</w:t>
+                          <w:t>-id_usuario</w:t>
                         </w:r>
-                        <w:proofErr w:type="spellStart"/>
-                        <w:r>
-                          <w:rPr>
-                            <w:rFonts w:ascii="Arial" w:eastAsia="Arial" w:hAnsi="Arial" w:cs="Arial"/>
-                            <w:sz w:val="28"/>
-                          </w:rPr>
-                          <w:t>id_usuario</w:t>
-                        </w:r>
-                        <w:proofErr w:type="spellEnd"/>
                       </w:p>
                       <w:p>
                         <w:pPr>
@@ -3346,7 +3053,6 @@
                                 <w:jc w:val="left"/>
                                 <w:textDirection w:val="btLr"/>
                               </w:pPr>
-                              <w:proofErr w:type="gramStart"/>
                               <w:r>
                                 <w:rPr>
                                   <w:rFonts w:ascii="Arial" w:eastAsia="Arial" w:hAnsi="Arial" w:cs="Arial"/>
@@ -3355,7 +3061,6 @@
                                 </w:rPr>
                                 <w:t>id</w:t>
                               </w:r>
-                              <w:proofErr w:type="gramEnd"/>
                             </w:p>
                           </w:txbxContent>
                         </wps:txbx>
@@ -3393,7 +3098,6 @@
                                 <w:jc w:val="left"/>
                                 <w:textDirection w:val="btLr"/>
                               </w:pPr>
-                              <w:proofErr w:type="gramStart"/>
                               <w:r>
                                 <w:rPr>
                                   <w:rFonts w:ascii="Arial" w:eastAsia="Arial" w:hAnsi="Arial" w:cs="Arial"/>
@@ -3401,7 +3105,6 @@
                                 </w:rPr>
                                 <w:t>nombre</w:t>
                               </w:r>
-                              <w:proofErr w:type="gramEnd"/>
                             </w:p>
                           </w:txbxContent>
                         </wps:txbx>
@@ -3439,8 +3142,6 @@
                                 <w:jc w:val="left"/>
                                 <w:textDirection w:val="btLr"/>
                               </w:pPr>
-                              <w:proofErr w:type="spellStart"/>
-                              <w:proofErr w:type="gramStart"/>
                               <w:r>
                                 <w:rPr>
                                   <w:rFonts w:ascii="Arial" w:eastAsia="Arial" w:hAnsi="Arial" w:cs="Arial"/>
@@ -3448,8 +3149,6 @@
                                 </w:rPr>
                                 <w:t>nickname</w:t>
                               </w:r>
-                              <w:proofErr w:type="spellEnd"/>
-                              <w:proofErr w:type="gramEnd"/>
                             </w:p>
                           </w:txbxContent>
                         </wps:txbx>
@@ -3487,7 +3186,6 @@
                                 <w:jc w:val="left"/>
                                 <w:textDirection w:val="btLr"/>
                               </w:pPr>
-                              <w:proofErr w:type="gramStart"/>
                               <w:r>
                                 <w:rPr>
                                   <w:rFonts w:ascii="Arial" w:eastAsia="Arial" w:hAnsi="Arial" w:cs="Arial"/>
@@ -3495,7 +3193,6 @@
                                 </w:rPr>
                                 <w:t>contraseña</w:t>
                               </w:r>
-                              <w:proofErr w:type="gramEnd"/>
                             </w:p>
                           </w:txbxContent>
                         </wps:txbx>
@@ -3533,7 +3230,6 @@
                                 <w:jc w:val="left"/>
                                 <w:textDirection w:val="btLr"/>
                               </w:pPr>
-                              <w:proofErr w:type="gramStart"/>
                               <w:r>
                                 <w:rPr>
                                   <w:rFonts w:ascii="Arial" w:eastAsia="Arial" w:hAnsi="Arial" w:cs="Arial"/>
@@ -3541,7 +3237,6 @@
                                 </w:rPr>
                                 <w:t>correo</w:t>
                               </w:r>
-                              <w:proofErr w:type="gramEnd"/>
                             </w:p>
                           </w:txbxContent>
                         </wps:txbx>
@@ -3743,7 +3438,6 @@
                                 <w:jc w:val="left"/>
                                 <w:textDirection w:val="btLr"/>
                               </w:pPr>
-                              <w:proofErr w:type="gramStart"/>
                               <w:r>
                                 <w:rPr>
                                   <w:rFonts w:ascii="Arial" w:eastAsia="Arial" w:hAnsi="Arial" w:cs="Arial"/>
@@ -3751,7 +3445,6 @@
                                 </w:rPr>
                                 <w:t>tiene</w:t>
                               </w:r>
-                              <w:proofErr w:type="gramEnd"/>
                             </w:p>
                           </w:txbxContent>
                         </wps:txbx>
@@ -3789,7 +3482,6 @@
                                 <w:jc w:val="left"/>
                                 <w:textDirection w:val="btLr"/>
                               </w:pPr>
-                              <w:proofErr w:type="gramStart"/>
                               <w:r>
                                 <w:rPr>
                                   <w:rFonts w:ascii="Arial" w:eastAsia="Arial" w:hAnsi="Arial" w:cs="Arial"/>
@@ -3798,7 +3490,6 @@
                                 </w:rPr>
                                 <w:t>id</w:t>
                               </w:r>
-                              <w:proofErr w:type="gramEnd"/>
                             </w:p>
                           </w:txbxContent>
                         </wps:txbx>
@@ -3836,7 +3527,6 @@
                                 <w:jc w:val="left"/>
                                 <w:textDirection w:val="btLr"/>
                               </w:pPr>
-                              <w:proofErr w:type="gramStart"/>
                               <w:r>
                                 <w:rPr>
                                   <w:rFonts w:ascii="Arial" w:eastAsia="Arial" w:hAnsi="Arial" w:cs="Arial"/>
@@ -3844,7 +3534,6 @@
                                 </w:rPr>
                                 <w:t>puntos</w:t>
                               </w:r>
-                              <w:proofErr w:type="gramEnd"/>
                             </w:p>
                           </w:txbxContent>
                         </wps:txbx>
@@ -4022,7 +3711,6 @@
                                 <w:jc w:val="left"/>
                                 <w:textDirection w:val="btLr"/>
                               </w:pPr>
-                              <w:proofErr w:type="gramStart"/>
                               <w:r>
                                 <w:rPr>
                                   <w:rFonts w:ascii="Arial" w:eastAsia="Arial" w:hAnsi="Arial" w:cs="Arial"/>
@@ -4031,7 +3719,6 @@
                                 </w:rPr>
                                 <w:t>id</w:t>
                               </w:r>
-                              <w:proofErr w:type="gramEnd"/>
                             </w:p>
                           </w:txbxContent>
                         </wps:txbx>
@@ -4069,7 +3756,6 @@
                                 <w:jc w:val="left"/>
                                 <w:textDirection w:val="btLr"/>
                               </w:pPr>
-                              <w:proofErr w:type="gramStart"/>
                               <w:r>
                                 <w:rPr>
                                   <w:rFonts w:ascii="Arial" w:eastAsia="Arial" w:hAnsi="Arial" w:cs="Arial"/>
@@ -4077,7 +3763,6 @@
                                 </w:rPr>
                                 <w:t>palabra</w:t>
                               </w:r>
-                              <w:proofErr w:type="gramEnd"/>
                             </w:p>
                           </w:txbxContent>
                         </wps:txbx>
@@ -4159,7 +3844,6 @@
                                 <w:jc w:val="left"/>
                                 <w:textDirection w:val="btLr"/>
                               </w:pPr>
-                              <w:proofErr w:type="gramStart"/>
                               <w:r>
                                 <w:rPr>
                                   <w:rFonts w:ascii="Arial" w:eastAsia="Arial" w:hAnsi="Arial" w:cs="Arial"/>
@@ -4168,7 +3852,6 @@
                                 </w:rPr>
                                 <w:t>id</w:t>
                               </w:r>
-                              <w:proofErr w:type="gramEnd"/>
                             </w:p>
                           </w:txbxContent>
                         </wps:txbx>
@@ -4206,7 +3889,6 @@
                                 <w:jc w:val="left"/>
                                 <w:textDirection w:val="btLr"/>
                               </w:pPr>
-                              <w:proofErr w:type="gramStart"/>
                               <w:r>
                                 <w:rPr>
                                   <w:rFonts w:ascii="Arial" w:eastAsia="Arial" w:hAnsi="Arial" w:cs="Arial"/>
@@ -4214,7 +3896,6 @@
                                 </w:rPr>
                                 <w:t>titulo</w:t>
                               </w:r>
-                              <w:proofErr w:type="gramEnd"/>
                             </w:p>
                           </w:txbxContent>
                         </wps:txbx>
@@ -4252,8 +3933,6 @@
                                 <w:jc w:val="left"/>
                                 <w:textDirection w:val="btLr"/>
                               </w:pPr>
-                              <w:proofErr w:type="spellStart"/>
-                              <w:proofErr w:type="gramStart"/>
                               <w:r>
                                 <w:rPr>
                                   <w:rFonts w:ascii="Arial" w:eastAsia="Arial" w:hAnsi="Arial" w:cs="Arial"/>
@@ -4275,8 +3954,6 @@
                                 </w:rPr>
                                 <w:t>n</w:t>
                               </w:r>
-                              <w:proofErr w:type="spellEnd"/>
-                              <w:proofErr w:type="gramEnd"/>
                             </w:p>
                           </w:txbxContent>
                         </wps:txbx>
@@ -4314,7 +3991,6 @@
                                 <w:jc w:val="left"/>
                                 <w:textDirection w:val="btLr"/>
                               </w:pPr>
-                              <w:proofErr w:type="gramStart"/>
                               <w:r>
                                 <w:rPr>
                                   <w:rFonts w:ascii="Arial" w:eastAsia="Arial" w:hAnsi="Arial" w:cs="Arial"/>
@@ -4322,7 +3998,6 @@
                                 </w:rPr>
                                 <w:t>contiene</w:t>
                               </w:r>
-                              <w:proofErr w:type="gramEnd"/>
                             </w:p>
                           </w:txbxContent>
                         </wps:txbx>
@@ -4360,7 +4035,6 @@
                                 <w:jc w:val="left"/>
                                 <w:textDirection w:val="btLr"/>
                               </w:pPr>
-                              <w:proofErr w:type="gramStart"/>
                               <w:r>
                                 <w:rPr>
                                   <w:rFonts w:ascii="Arial" w:eastAsia="Arial" w:hAnsi="Arial" w:cs="Arial"/>
@@ -4368,7 +4042,6 @@
                                 </w:rPr>
                                 <w:t>juega</w:t>
                               </w:r>
-                              <w:proofErr w:type="gramEnd"/>
                             </w:p>
                           </w:txbxContent>
                         </wps:txbx>
@@ -4622,8 +4295,6 @@
                                 <w:jc w:val="left"/>
                                 <w:textDirection w:val="btLr"/>
                               </w:pPr>
-                              <w:proofErr w:type="spellStart"/>
-                              <w:proofErr w:type="gramStart"/>
                               <w:r>
                                 <w:rPr>
                                   <w:rFonts w:ascii="Arial" w:eastAsia="Arial" w:hAnsi="Arial" w:cs="Arial"/>
@@ -4631,8 +4302,6 @@
                                 </w:rPr>
                                 <w:t>aceptacion</w:t>
                               </w:r>
-                              <w:proofErr w:type="spellEnd"/>
-                              <w:proofErr w:type="gramEnd"/>
                             </w:p>
                           </w:txbxContent>
                         </wps:txbx>
@@ -4670,7 +4339,6 @@
                                 <w:jc w:val="left"/>
                                 <w:textDirection w:val="btLr"/>
                               </w:pPr>
-                              <w:proofErr w:type="spellStart"/>
                               <w:r>
                                 <w:rPr>
                                   <w:rFonts w:ascii="Arial" w:eastAsia="Arial" w:hAnsi="Arial" w:cs="Arial"/>
@@ -4678,7 +4346,6 @@
                                 </w:rPr>
                                 <w:t>id_usuario</w:t>
                               </w:r>
-                              <w:proofErr w:type="spellEnd"/>
                             </w:p>
                           </w:txbxContent>
                         </wps:txbx>
@@ -4771,7 +4438,6 @@
                           <w:jc w:val="left"/>
                           <w:textDirection w:val="btLr"/>
                         </w:pPr>
-                        <w:proofErr w:type="gramStart"/>
                         <w:r>
                           <w:rPr>
                             <w:rFonts w:ascii="Arial" w:eastAsia="Arial" w:hAnsi="Arial" w:cs="Arial"/>
@@ -4780,7 +4446,6 @@
                           </w:rPr>
                           <w:t>id</w:t>
                         </w:r>
-                        <w:proofErr w:type="gramEnd"/>
                       </w:p>
                     </w:txbxContent>
                   </v:textbox>
@@ -4794,7 +4459,6 @@
                           <w:jc w:val="left"/>
                           <w:textDirection w:val="btLr"/>
                         </w:pPr>
-                        <w:proofErr w:type="gramStart"/>
                         <w:r>
                           <w:rPr>
                             <w:rFonts w:ascii="Arial" w:eastAsia="Arial" w:hAnsi="Arial" w:cs="Arial"/>
@@ -4802,7 +4466,6 @@
                           </w:rPr>
                           <w:t>nombre</w:t>
                         </w:r>
-                        <w:proofErr w:type="gramEnd"/>
                       </w:p>
                     </w:txbxContent>
                   </v:textbox>
@@ -4816,8 +4479,6 @@
                           <w:jc w:val="left"/>
                           <w:textDirection w:val="btLr"/>
                         </w:pPr>
-                        <w:proofErr w:type="spellStart"/>
-                        <w:proofErr w:type="gramStart"/>
                         <w:r>
                           <w:rPr>
                             <w:rFonts w:ascii="Arial" w:eastAsia="Arial" w:hAnsi="Arial" w:cs="Arial"/>
@@ -4825,8 +4486,6 @@
                           </w:rPr>
                           <w:t>nickname</w:t>
                         </w:r>
-                        <w:proofErr w:type="spellEnd"/>
-                        <w:proofErr w:type="gramEnd"/>
                       </w:p>
                     </w:txbxContent>
                   </v:textbox>
@@ -4840,7 +4499,6 @@
                           <w:jc w:val="left"/>
                           <w:textDirection w:val="btLr"/>
                         </w:pPr>
-                        <w:proofErr w:type="gramStart"/>
                         <w:r>
                           <w:rPr>
                             <w:rFonts w:ascii="Arial" w:eastAsia="Arial" w:hAnsi="Arial" w:cs="Arial"/>
@@ -4848,7 +4506,6 @@
                           </w:rPr>
                           <w:t>contraseña</w:t>
                         </w:r>
-                        <w:proofErr w:type="gramEnd"/>
                       </w:p>
                     </w:txbxContent>
                   </v:textbox>
@@ -4862,7 +4519,6 @@
                           <w:jc w:val="left"/>
                           <w:textDirection w:val="btLr"/>
                         </w:pPr>
-                        <w:proofErr w:type="gramStart"/>
                         <w:r>
                           <w:rPr>
                             <w:rFonts w:ascii="Arial" w:eastAsia="Arial" w:hAnsi="Arial" w:cs="Arial"/>
@@ -4870,7 +4526,6 @@
                           </w:rPr>
                           <w:t>correo</w:t>
                         </w:r>
-                        <w:proofErr w:type="gramEnd"/>
                       </w:p>
                     </w:txbxContent>
                   </v:textbox>
@@ -4925,7 +4580,6 @@
                           <w:jc w:val="left"/>
                           <w:textDirection w:val="btLr"/>
                         </w:pPr>
-                        <w:proofErr w:type="gramStart"/>
                         <w:r>
                           <w:rPr>
                             <w:rFonts w:ascii="Arial" w:eastAsia="Arial" w:hAnsi="Arial" w:cs="Arial"/>
@@ -4933,7 +4587,6 @@
                           </w:rPr>
                           <w:t>tiene</w:t>
                         </w:r>
-                        <w:proofErr w:type="gramEnd"/>
                       </w:p>
                     </w:txbxContent>
                   </v:textbox>
@@ -4947,7 +4600,6 @@
                           <w:jc w:val="left"/>
                           <w:textDirection w:val="btLr"/>
                         </w:pPr>
-                        <w:proofErr w:type="gramStart"/>
                         <w:r>
                           <w:rPr>
                             <w:rFonts w:ascii="Arial" w:eastAsia="Arial" w:hAnsi="Arial" w:cs="Arial"/>
@@ -4956,7 +4608,6 @@
                           </w:rPr>
                           <w:t>id</w:t>
                         </w:r>
-                        <w:proofErr w:type="gramEnd"/>
                       </w:p>
                     </w:txbxContent>
                   </v:textbox>
@@ -4970,7 +4621,6 @@
                           <w:jc w:val="left"/>
                           <w:textDirection w:val="btLr"/>
                         </w:pPr>
-                        <w:proofErr w:type="gramStart"/>
                         <w:r>
                           <w:rPr>
                             <w:rFonts w:ascii="Arial" w:eastAsia="Arial" w:hAnsi="Arial" w:cs="Arial"/>
@@ -4978,7 +4628,6 @@
                           </w:rPr>
                           <w:t>puntos</w:t>
                         </w:r>
-                        <w:proofErr w:type="gramEnd"/>
                       </w:p>
                     </w:txbxContent>
                   </v:textbox>
@@ -5025,7 +4674,6 @@
                           <w:jc w:val="left"/>
                           <w:textDirection w:val="btLr"/>
                         </w:pPr>
-                        <w:proofErr w:type="gramStart"/>
                         <w:r>
                           <w:rPr>
                             <w:rFonts w:ascii="Arial" w:eastAsia="Arial" w:hAnsi="Arial" w:cs="Arial"/>
@@ -5034,7 +4682,6 @@
                           </w:rPr>
                           <w:t>id</w:t>
                         </w:r>
-                        <w:proofErr w:type="gramEnd"/>
                       </w:p>
                     </w:txbxContent>
                   </v:textbox>
@@ -5048,7 +4695,6 @@
                           <w:jc w:val="left"/>
                           <w:textDirection w:val="btLr"/>
                         </w:pPr>
-                        <w:proofErr w:type="gramStart"/>
                         <w:r>
                           <w:rPr>
                             <w:rFonts w:ascii="Arial" w:eastAsia="Arial" w:hAnsi="Arial" w:cs="Arial"/>
@@ -5056,7 +4702,6 @@
                           </w:rPr>
                           <w:t>palabra</w:t>
                         </w:r>
-                        <w:proofErr w:type="gramEnd"/>
                       </w:p>
                     </w:txbxContent>
                   </v:textbox>
@@ -5091,7 +4736,6 @@
                           <w:jc w:val="left"/>
                           <w:textDirection w:val="btLr"/>
                         </w:pPr>
-                        <w:proofErr w:type="gramStart"/>
                         <w:r>
                           <w:rPr>
                             <w:rFonts w:ascii="Arial" w:eastAsia="Arial" w:hAnsi="Arial" w:cs="Arial"/>
@@ -5100,7 +4744,6 @@
                           </w:rPr>
                           <w:t>id</w:t>
                         </w:r>
-                        <w:proofErr w:type="gramEnd"/>
                       </w:p>
                     </w:txbxContent>
                   </v:textbox>
@@ -5114,7 +4757,6 @@
                           <w:jc w:val="left"/>
                           <w:textDirection w:val="btLr"/>
                         </w:pPr>
-                        <w:proofErr w:type="gramStart"/>
                         <w:r>
                           <w:rPr>
                             <w:rFonts w:ascii="Arial" w:eastAsia="Arial" w:hAnsi="Arial" w:cs="Arial"/>
@@ -5122,7 +4764,6 @@
                           </w:rPr>
                           <w:t>titulo</w:t>
                         </w:r>
-                        <w:proofErr w:type="gramEnd"/>
                       </w:p>
                     </w:txbxContent>
                   </v:textbox>
@@ -5136,8 +4777,6 @@
                           <w:jc w:val="left"/>
                           <w:textDirection w:val="btLr"/>
                         </w:pPr>
-                        <w:proofErr w:type="spellStart"/>
-                        <w:proofErr w:type="gramStart"/>
                         <w:r>
                           <w:rPr>
                             <w:rFonts w:ascii="Arial" w:eastAsia="Arial" w:hAnsi="Arial" w:cs="Arial"/>
@@ -5159,8 +4798,6 @@
                           </w:rPr>
                           <w:t>n</w:t>
                         </w:r>
-                        <w:proofErr w:type="spellEnd"/>
-                        <w:proofErr w:type="gramEnd"/>
                       </w:p>
                     </w:txbxContent>
                   </v:textbox>
@@ -5175,7 +4812,6 @@
                           <w:jc w:val="left"/>
                           <w:textDirection w:val="btLr"/>
                         </w:pPr>
-                        <w:proofErr w:type="gramStart"/>
                         <w:r>
                           <w:rPr>
                             <w:rFonts w:ascii="Arial" w:eastAsia="Arial" w:hAnsi="Arial" w:cs="Arial"/>
@@ -5183,7 +4819,6 @@
                           </w:rPr>
                           <w:t>contiene</w:t>
                         </w:r>
-                        <w:proofErr w:type="gramEnd"/>
                       </w:p>
                     </w:txbxContent>
                   </v:textbox>
@@ -5198,7 +4833,6 @@
                           <w:jc w:val="left"/>
                           <w:textDirection w:val="btLr"/>
                         </w:pPr>
-                        <w:proofErr w:type="gramStart"/>
                         <w:r>
                           <w:rPr>
                             <w:rFonts w:ascii="Arial" w:eastAsia="Arial" w:hAnsi="Arial" w:cs="Arial"/>
@@ -5206,7 +4840,6 @@
                           </w:rPr>
                           <w:t>juega</w:t>
                         </w:r>
-                        <w:proofErr w:type="gramEnd"/>
                       </w:p>
                     </w:txbxContent>
                   </v:textbox>
@@ -5247,8 +4880,6 @@
                           <w:jc w:val="left"/>
                           <w:textDirection w:val="btLr"/>
                         </w:pPr>
-                        <w:proofErr w:type="spellStart"/>
-                        <w:proofErr w:type="gramStart"/>
                         <w:r>
                           <w:rPr>
                             <w:rFonts w:ascii="Arial" w:eastAsia="Arial" w:hAnsi="Arial" w:cs="Arial"/>
@@ -5256,8 +4887,6 @@
                           </w:rPr>
                           <w:t>aceptacion</w:t>
                         </w:r>
-                        <w:proofErr w:type="spellEnd"/>
-                        <w:proofErr w:type="gramEnd"/>
                       </w:p>
                     </w:txbxContent>
                   </v:textbox>
@@ -5271,7 +4900,6 @@
                           <w:jc w:val="left"/>
                           <w:textDirection w:val="btLr"/>
                         </w:pPr>
-                        <w:proofErr w:type="spellStart"/>
                         <w:r>
                           <w:rPr>
                             <w:rFonts w:ascii="Arial" w:eastAsia="Arial" w:hAnsi="Arial" w:cs="Arial"/>
@@ -5279,7 +4907,6 @@
                           </w:rPr>
                           <w:t>id_usuario</w:t>
                         </w:r>
-                        <w:proofErr w:type="spellEnd"/>
                       </w:p>
                     </w:txbxContent>
                   </v:textbox>
@@ -5357,19 +4984,8 @@
           <w:sz w:val="24"/>
           <w:szCs w:val="24"/>
         </w:rPr>
-        <w:t xml:space="preserve">Instalar dependencias con </w:t>
-      </w:r>
-      <w:proofErr w:type="spellStart"/>
-      <w:r>
-        <w:rPr>
-          <w:rFonts w:ascii="Arial" w:hAnsi="Arial" w:cs="Arial"/>
-          <w:b/>
-          <w:sz w:val="24"/>
-          <w:szCs w:val="24"/>
-        </w:rPr>
-        <w:t>npm</w:t>
-      </w:r>
-      <w:proofErr w:type="spellEnd"/>
+        <w:t>Instalar dependencias con npm</w:t>
+      </w:r>
       <w:r>
         <w:rPr>
           <w:rFonts w:ascii="Arial" w:hAnsi="Arial" w:cs="Arial"/>
@@ -5393,70 +5009,14 @@
           <w:szCs w:val="24"/>
         </w:rPr>
       </w:pPr>
-      <w:proofErr w:type="spellStart"/>
-      <w:r>
-        <w:rPr>
-          <w:rFonts w:ascii="Arial" w:hAnsi="Arial" w:cs="Arial"/>
-          <w:sz w:val="24"/>
-          <w:szCs w:val="24"/>
-        </w:rPr>
-        <w:t>npm</w:t>
-      </w:r>
-      <w:proofErr w:type="spellEnd"/>
-      <w:r>
-        <w:rPr>
-          <w:rFonts w:ascii="Arial" w:hAnsi="Arial" w:cs="Arial"/>
-          <w:sz w:val="24"/>
-          <w:szCs w:val="24"/>
-        </w:rPr>
-        <w:t xml:space="preserve"> </w:t>
-      </w:r>
-      <w:proofErr w:type="spellStart"/>
-      <w:r>
-        <w:rPr>
-          <w:rFonts w:ascii="Arial" w:hAnsi="Arial" w:cs="Arial"/>
-          <w:sz w:val="24"/>
-          <w:szCs w:val="24"/>
-        </w:rPr>
-        <w:t>install</w:t>
-      </w:r>
-      <w:proofErr w:type="spellEnd"/>
-      <w:r>
-        <w:rPr>
-          <w:rFonts w:ascii="Arial" w:hAnsi="Arial" w:cs="Arial"/>
-          <w:sz w:val="24"/>
-          <w:szCs w:val="24"/>
-        </w:rPr>
-        <w:t xml:space="preserve"> </w:t>
-      </w:r>
-      <w:proofErr w:type="spellStart"/>
-      <w:r>
-        <w:rPr>
-          <w:rFonts w:ascii="Arial" w:hAnsi="Arial" w:cs="Arial"/>
-          <w:sz w:val="24"/>
-          <w:szCs w:val="24"/>
-        </w:rPr>
-        <w:t>mysql</w:t>
-      </w:r>
-      <w:proofErr w:type="spellEnd"/>
-      <w:r>
-        <w:rPr>
-          <w:rFonts w:ascii="Arial" w:hAnsi="Arial" w:cs="Arial"/>
-          <w:sz w:val="24"/>
-          <w:szCs w:val="24"/>
-        </w:rPr>
-        <w:t xml:space="preserve"> --</w:t>
-      </w:r>
-      <w:proofErr w:type="spellStart"/>
-      <w:r>
-        <w:rPr>
-          <w:rFonts w:ascii="Arial" w:hAnsi="Arial" w:cs="Arial"/>
-          <w:sz w:val="24"/>
-          <w:szCs w:val="24"/>
-        </w:rPr>
-        <w:t>save</w:t>
-      </w:r>
-      <w:proofErr w:type="spellEnd"/>
+      <w:r>
+        <w:rPr>
+          <w:rFonts w:ascii="Arial" w:hAnsi="Arial" w:cs="Arial"/>
+          <w:sz w:val="24"/>
+          <w:szCs w:val="24"/>
+        </w:rPr>
+        <w:t>npm install mysql --save</w:t>
+      </w:r>
     </w:p>
     <w:p>
       <w:pPr>
@@ -5472,52 +5032,14 @@
           <w:szCs w:val="24"/>
         </w:rPr>
       </w:pPr>
-      <w:proofErr w:type="spellStart"/>
-      <w:r>
-        <w:rPr>
-          <w:rFonts w:ascii="Arial" w:hAnsi="Arial" w:cs="Arial"/>
-          <w:sz w:val="24"/>
-          <w:szCs w:val="24"/>
-        </w:rPr>
-        <w:t>npm</w:t>
-      </w:r>
-      <w:proofErr w:type="spellEnd"/>
-      <w:r>
-        <w:rPr>
-          <w:rFonts w:ascii="Arial" w:hAnsi="Arial" w:cs="Arial"/>
-          <w:sz w:val="24"/>
-          <w:szCs w:val="24"/>
-        </w:rPr>
-        <w:t xml:space="preserve"> </w:t>
-      </w:r>
-      <w:proofErr w:type="spellStart"/>
-      <w:r>
-        <w:rPr>
-          <w:rFonts w:ascii="Arial" w:hAnsi="Arial" w:cs="Arial"/>
-          <w:sz w:val="24"/>
-          <w:szCs w:val="24"/>
-        </w:rPr>
-        <w:t>install</w:t>
-      </w:r>
-      <w:proofErr w:type="spellEnd"/>
-      <w:r>
-        <w:rPr>
-          <w:rFonts w:ascii="Arial" w:hAnsi="Arial" w:cs="Arial"/>
-          <w:sz w:val="24"/>
-          <w:szCs w:val="24"/>
-        </w:rPr>
-        <w:t xml:space="preserve"> jade --</w:t>
-      </w:r>
-      <w:proofErr w:type="spellStart"/>
-      <w:r>
-        <w:rPr>
-          <w:rFonts w:ascii="Arial" w:hAnsi="Arial" w:cs="Arial"/>
-          <w:sz w:val="24"/>
-          <w:szCs w:val="24"/>
-        </w:rPr>
-        <w:t>save</w:t>
-      </w:r>
-      <w:proofErr w:type="spellEnd"/>
+      <w:r>
+        <w:rPr>
+          <w:rFonts w:ascii="Arial" w:hAnsi="Arial" w:cs="Arial"/>
+          <w:sz w:val="24"/>
+          <w:szCs w:val="24"/>
+        </w:rPr>
+        <w:t>npm install jade --save</w:t>
+      </w:r>
     </w:p>
     <w:p>
       <w:pPr>
@@ -5533,70 +5055,14 @@
           <w:szCs w:val="24"/>
         </w:rPr>
       </w:pPr>
-      <w:proofErr w:type="spellStart"/>
-      <w:r>
-        <w:rPr>
-          <w:rFonts w:ascii="Arial" w:hAnsi="Arial" w:cs="Arial"/>
-          <w:sz w:val="24"/>
-          <w:szCs w:val="24"/>
-        </w:rPr>
-        <w:t>npm</w:t>
-      </w:r>
-      <w:proofErr w:type="spellEnd"/>
-      <w:r>
-        <w:rPr>
-          <w:rFonts w:ascii="Arial" w:hAnsi="Arial" w:cs="Arial"/>
-          <w:sz w:val="24"/>
-          <w:szCs w:val="24"/>
-        </w:rPr>
-        <w:t xml:space="preserve"> </w:t>
-      </w:r>
-      <w:proofErr w:type="spellStart"/>
-      <w:r>
-        <w:rPr>
-          <w:rFonts w:ascii="Arial" w:hAnsi="Arial" w:cs="Arial"/>
-          <w:sz w:val="24"/>
-          <w:szCs w:val="24"/>
-        </w:rPr>
-        <w:t>install</w:t>
-      </w:r>
-      <w:proofErr w:type="spellEnd"/>
-      <w:r>
-        <w:rPr>
-          <w:rFonts w:ascii="Arial" w:hAnsi="Arial" w:cs="Arial"/>
-          <w:sz w:val="24"/>
-          <w:szCs w:val="24"/>
-        </w:rPr>
-        <w:t xml:space="preserve"> </w:t>
-      </w:r>
-      <w:proofErr w:type="spellStart"/>
-      <w:r>
-        <w:rPr>
-          <w:rFonts w:ascii="Arial" w:hAnsi="Arial" w:cs="Arial"/>
-          <w:sz w:val="24"/>
-          <w:szCs w:val="24"/>
-        </w:rPr>
-        <w:t>underscore</w:t>
-      </w:r>
-      <w:proofErr w:type="spellEnd"/>
-      <w:r>
-        <w:rPr>
-          <w:rFonts w:ascii="Arial" w:hAnsi="Arial" w:cs="Arial"/>
-          <w:sz w:val="24"/>
-          <w:szCs w:val="24"/>
-        </w:rPr>
-        <w:t xml:space="preserve"> --</w:t>
-      </w:r>
-      <w:proofErr w:type="spellStart"/>
-      <w:r>
-        <w:rPr>
-          <w:rFonts w:ascii="Arial" w:hAnsi="Arial" w:cs="Arial"/>
-          <w:sz w:val="24"/>
-          <w:szCs w:val="24"/>
-        </w:rPr>
-        <w:t>save</w:t>
-      </w:r>
-      <w:proofErr w:type="spellEnd"/>
+      <w:r>
+        <w:rPr>
+          <w:rFonts w:ascii="Arial" w:hAnsi="Arial" w:cs="Arial"/>
+          <w:sz w:val="24"/>
+          <w:szCs w:val="24"/>
+        </w:rPr>
+        <w:t>npm install underscore --save</w:t>
+      </w:r>
     </w:p>
     <w:p>
       <w:pPr>
@@ -5613,7 +5079,6 @@
           <w:lang w:val="en-US"/>
         </w:rPr>
       </w:pPr>
-      <w:proofErr w:type="spellStart"/>
       <w:r>
         <w:rPr>
           <w:rFonts w:ascii="Arial" w:hAnsi="Arial" w:cs="Arial"/>
@@ -5621,17 +5086,7 @@
           <w:szCs w:val="24"/>
           <w:lang w:val="en-US"/>
         </w:rPr>
-        <w:t>npm</w:t>
-      </w:r>
-      <w:proofErr w:type="spellEnd"/>
-      <w:r>
-        <w:rPr>
-          <w:rFonts w:ascii="Arial" w:hAnsi="Arial" w:cs="Arial"/>
-          <w:sz w:val="24"/>
-          <w:szCs w:val="24"/>
-          <w:lang w:val="en-US"/>
-        </w:rPr>
-        <w:t xml:space="preserve"> install git://github.com/RGBboy/express-flash.git</w:t>
+        <w:t>npm install git://github.com/RGBboy/express-flash.git</w:t>
       </w:r>
     </w:p>
     <w:p>
@@ -5648,52 +5103,14 @@
           <w:szCs w:val="24"/>
         </w:rPr>
       </w:pPr>
-      <w:proofErr w:type="spellStart"/>
-      <w:r>
-        <w:rPr>
-          <w:rFonts w:ascii="Arial" w:hAnsi="Arial" w:cs="Arial"/>
-          <w:sz w:val="24"/>
-          <w:szCs w:val="24"/>
-        </w:rPr>
-        <w:t>npm</w:t>
-      </w:r>
-      <w:proofErr w:type="spellEnd"/>
-      <w:r>
-        <w:rPr>
-          <w:rFonts w:ascii="Arial" w:hAnsi="Arial" w:cs="Arial"/>
-          <w:sz w:val="24"/>
-          <w:szCs w:val="24"/>
-        </w:rPr>
-        <w:t xml:space="preserve"> </w:t>
-      </w:r>
-      <w:proofErr w:type="spellStart"/>
-      <w:r>
-        <w:rPr>
-          <w:rFonts w:ascii="Arial" w:hAnsi="Arial" w:cs="Arial"/>
-          <w:sz w:val="24"/>
-          <w:szCs w:val="24"/>
-        </w:rPr>
-        <w:t>install</w:t>
-      </w:r>
-      <w:proofErr w:type="spellEnd"/>
-      <w:r>
-        <w:rPr>
-          <w:rFonts w:ascii="Arial" w:hAnsi="Arial" w:cs="Arial"/>
-          <w:sz w:val="24"/>
-          <w:szCs w:val="24"/>
-        </w:rPr>
-        <w:t xml:space="preserve"> </w:t>
-      </w:r>
-      <w:proofErr w:type="spellStart"/>
-      <w:r>
-        <w:rPr>
-          <w:rFonts w:ascii="Arial" w:hAnsi="Arial" w:cs="Arial"/>
-          <w:sz w:val="24"/>
-          <w:szCs w:val="24"/>
-        </w:rPr>
-        <w:t>stylus</w:t>
-      </w:r>
-      <w:proofErr w:type="spellEnd"/>
+      <w:r>
+        <w:rPr>
+          <w:rFonts w:ascii="Arial" w:hAnsi="Arial" w:cs="Arial"/>
+          <w:sz w:val="24"/>
+          <w:szCs w:val="24"/>
+        </w:rPr>
+        <w:t>npm install stylus</w:t>
+      </w:r>
     </w:p>
     <w:p>
       <w:pPr>
@@ -5709,52 +5126,14 @@
           <w:szCs w:val="24"/>
         </w:rPr>
       </w:pPr>
-      <w:proofErr w:type="spellStart"/>
-      <w:r>
-        <w:rPr>
-          <w:rFonts w:ascii="Arial" w:hAnsi="Arial" w:cs="Arial"/>
-          <w:sz w:val="24"/>
-          <w:szCs w:val="24"/>
-        </w:rPr>
-        <w:t>npm</w:t>
-      </w:r>
-      <w:proofErr w:type="spellEnd"/>
-      <w:r>
-        <w:rPr>
-          <w:rFonts w:ascii="Arial" w:hAnsi="Arial" w:cs="Arial"/>
-          <w:sz w:val="24"/>
-          <w:szCs w:val="24"/>
-        </w:rPr>
-        <w:t xml:space="preserve"> </w:t>
-      </w:r>
-      <w:proofErr w:type="spellStart"/>
-      <w:r>
-        <w:rPr>
-          <w:rFonts w:ascii="Arial" w:hAnsi="Arial" w:cs="Arial"/>
-          <w:sz w:val="24"/>
-          <w:szCs w:val="24"/>
-        </w:rPr>
-        <w:t>install</w:t>
-      </w:r>
-      <w:proofErr w:type="spellEnd"/>
-      <w:r>
-        <w:rPr>
-          <w:rFonts w:ascii="Arial" w:hAnsi="Arial" w:cs="Arial"/>
-          <w:sz w:val="24"/>
-          <w:szCs w:val="24"/>
-        </w:rPr>
-        <w:t xml:space="preserve"> </w:t>
-      </w:r>
-      <w:proofErr w:type="spellStart"/>
-      <w:r>
-        <w:rPr>
-          <w:rFonts w:ascii="Arial" w:hAnsi="Arial" w:cs="Arial"/>
-          <w:sz w:val="24"/>
-          <w:szCs w:val="24"/>
-        </w:rPr>
-        <w:t>localStorage</w:t>
-      </w:r>
-      <w:proofErr w:type="spellEnd"/>
+      <w:r>
+        <w:rPr>
+          <w:rFonts w:ascii="Arial" w:hAnsi="Arial" w:cs="Arial"/>
+          <w:sz w:val="24"/>
+          <w:szCs w:val="24"/>
+        </w:rPr>
+        <w:t>npm install localStorage</w:t>
+      </w:r>
     </w:p>
     <w:p>
       <w:pPr>
@@ -5770,52 +5149,14 @@
           <w:szCs w:val="24"/>
         </w:rPr>
       </w:pPr>
-      <w:proofErr w:type="spellStart"/>
-      <w:r>
-        <w:rPr>
-          <w:rFonts w:ascii="Arial" w:hAnsi="Arial" w:cs="Arial"/>
-          <w:sz w:val="24"/>
-          <w:szCs w:val="24"/>
-        </w:rPr>
-        <w:t>npm</w:t>
-      </w:r>
-      <w:proofErr w:type="spellEnd"/>
-      <w:r>
-        <w:rPr>
-          <w:rFonts w:ascii="Arial" w:hAnsi="Arial" w:cs="Arial"/>
-          <w:sz w:val="24"/>
-          <w:szCs w:val="24"/>
-        </w:rPr>
-        <w:t xml:space="preserve"> </w:t>
-      </w:r>
-      <w:proofErr w:type="spellStart"/>
-      <w:r>
-        <w:rPr>
-          <w:rFonts w:ascii="Arial" w:hAnsi="Arial" w:cs="Arial"/>
-          <w:sz w:val="24"/>
-          <w:szCs w:val="24"/>
-        </w:rPr>
-        <w:t>update</w:t>
-      </w:r>
-      <w:proofErr w:type="spellEnd"/>
-      <w:r>
-        <w:rPr>
-          <w:rFonts w:ascii="Arial" w:hAnsi="Arial" w:cs="Arial"/>
-          <w:sz w:val="24"/>
-          <w:szCs w:val="24"/>
-        </w:rPr>
-        <w:t xml:space="preserve"> --</w:t>
-      </w:r>
-      <w:proofErr w:type="spellStart"/>
-      <w:r>
-        <w:rPr>
-          <w:rFonts w:ascii="Arial" w:hAnsi="Arial" w:cs="Arial"/>
-          <w:sz w:val="24"/>
-          <w:szCs w:val="24"/>
-        </w:rPr>
-        <w:t>save</w:t>
-      </w:r>
-      <w:proofErr w:type="spellEnd"/>
+      <w:r>
+        <w:rPr>
+          <w:rFonts w:ascii="Arial" w:hAnsi="Arial" w:cs="Arial"/>
+          <w:sz w:val="24"/>
+          <w:szCs w:val="24"/>
+        </w:rPr>
+        <w:t>npm update --save</w:t>
+      </w:r>
     </w:p>
     <w:p>
       <w:pPr>
@@ -5989,7 +5330,6 @@
         </w:rPr>
         <w:t>Validar campos (Título y descripción por default) (</w:t>
       </w:r>
-      <w:proofErr w:type="spellStart"/>
       <w:r>
         <w:rPr>
           <w:rFonts w:ascii="Arial" w:hAnsi="Arial" w:cs="Arial"/>
@@ -5999,7 +5339,6 @@
         </w:rPr>
         <w:t>Tona</w:t>
       </w:r>
-      <w:proofErr w:type="spellEnd"/>
       <w:r>
         <w:rPr>
           <w:rFonts w:ascii="Arial" w:hAnsi="Arial" w:cs="Arial"/>
@@ -6031,7 +5370,6 @@
         </w:rPr>
         <w:t>Sopas vacías(</w:t>
       </w:r>
-      <w:proofErr w:type="spellStart"/>
       <w:r>
         <w:rPr>
           <w:rFonts w:ascii="Arial" w:hAnsi="Arial" w:cs="Arial"/>
@@ -6041,7 +5379,6 @@
         </w:rPr>
         <w:t>Tona</w:t>
       </w:r>
-      <w:proofErr w:type="spellEnd"/>
       <w:r>
         <w:rPr>
           <w:rFonts w:ascii="Arial" w:hAnsi="Arial" w:cs="Arial"/>
@@ -6349,7 +5686,6 @@
         </w:rPr>
         <w:t>Validar palabras repetidas (</w:t>
       </w:r>
-      <w:proofErr w:type="spellStart"/>
       <w:r>
         <w:rPr>
           <w:rFonts w:ascii="Arial" w:hAnsi="Arial" w:cs="Arial"/>
@@ -6359,7 +5695,6 @@
         </w:rPr>
         <w:t>Tona</w:t>
       </w:r>
-      <w:proofErr w:type="spellEnd"/>
       <w:r>
         <w:rPr>
           <w:rFonts w:ascii="Arial" w:hAnsi="Arial" w:cs="Arial"/>
@@ -6429,25 +5764,7 @@
           <w:sz w:val="24"/>
           <w:szCs w:val="24"/>
         </w:rPr>
-        <w:t xml:space="preserve">Bloquear  la opción de guardar la misma letra varias veces en el arreglo comparando los </w:t>
-      </w:r>
-      <w:proofErr w:type="spellStart"/>
-      <w:r>
-        <w:rPr>
-          <w:rFonts w:ascii="Arial" w:hAnsi="Arial" w:cs="Arial"/>
-          <w:sz w:val="24"/>
-          <w:szCs w:val="24"/>
-        </w:rPr>
-        <w:t>IDs</w:t>
-      </w:r>
-      <w:proofErr w:type="spellEnd"/>
-      <w:r>
-        <w:rPr>
-          <w:rFonts w:ascii="Arial" w:hAnsi="Arial" w:cs="Arial"/>
-          <w:sz w:val="24"/>
-          <w:szCs w:val="24"/>
-        </w:rPr>
-        <w:t xml:space="preserve"> (</w:t>
+        <w:t>Bloquear  la opción de guardar la misma letra varias veces en el arreglo comparando los IDs (</w:t>
       </w:r>
       <w:r>
         <w:rPr>
@@ -6652,25 +5969,7 @@
           <w:sz w:val="24"/>
           <w:szCs w:val="24"/>
         </w:rPr>
-        <w:t xml:space="preserve">Validar </w:t>
-      </w:r>
-      <w:proofErr w:type="spellStart"/>
-      <w:r>
-        <w:rPr>
-          <w:rFonts w:ascii="Arial" w:hAnsi="Arial" w:cs="Arial"/>
-          <w:sz w:val="24"/>
-          <w:szCs w:val="24"/>
-        </w:rPr>
-        <w:t>substring</w:t>
-      </w:r>
-      <w:proofErr w:type="spellEnd"/>
-      <w:r>
-        <w:rPr>
-          <w:rFonts w:ascii="Arial" w:hAnsi="Arial" w:cs="Arial"/>
-          <w:sz w:val="24"/>
-          <w:szCs w:val="24"/>
-        </w:rPr>
-        <w:t>(</w:t>
+        <w:t>Validar substring(</w:t>
       </w:r>
       <w:r>
         <w:rPr>
@@ -6811,7 +6110,6 @@
         </w:rPr>
         <w:t>Almacenar puntajes  (</w:t>
       </w:r>
-      <w:proofErr w:type="spellStart"/>
       <w:r>
         <w:rPr>
           <w:rFonts w:ascii="Arial" w:hAnsi="Arial" w:cs="Arial"/>
@@ -6821,7 +6119,6 @@
         </w:rPr>
         <w:t>Tona</w:t>
       </w:r>
-      <w:proofErr w:type="spellEnd"/>
       <w:r>
         <w:rPr>
           <w:rFonts w:ascii="Arial" w:hAnsi="Arial" w:cs="Arial"/>
@@ -6851,61 +6148,7 @@
           <w:sz w:val="24"/>
           <w:szCs w:val="24"/>
         </w:rPr>
-        <w:t xml:space="preserve">Cambiar </w:t>
-      </w:r>
-      <w:proofErr w:type="spellStart"/>
-      <w:r>
-        <w:rPr>
-          <w:rFonts w:ascii="Arial" w:hAnsi="Arial" w:cs="Arial"/>
-          <w:sz w:val="24"/>
-          <w:szCs w:val="24"/>
-        </w:rPr>
-        <w:t>alerts</w:t>
-      </w:r>
-      <w:proofErr w:type="spellEnd"/>
-      <w:r>
-        <w:rPr>
-          <w:rFonts w:ascii="Arial" w:hAnsi="Arial" w:cs="Arial"/>
-          <w:sz w:val="24"/>
-          <w:szCs w:val="24"/>
-        </w:rPr>
-        <w:t xml:space="preserve"> por mensajes con </w:t>
-      </w:r>
-      <w:proofErr w:type="spellStart"/>
-      <w:r>
-        <w:rPr>
-          <w:rFonts w:ascii="Arial" w:hAnsi="Arial" w:cs="Arial"/>
-          <w:sz w:val="24"/>
-          <w:szCs w:val="24"/>
-        </w:rPr>
-        <w:t>bootstrap</w:t>
-      </w:r>
-      <w:proofErr w:type="spellEnd"/>
-      <w:r>
-        <w:rPr>
-          <w:rFonts w:ascii="Arial" w:hAnsi="Arial" w:cs="Arial"/>
-          <w:sz w:val="24"/>
-          <w:szCs w:val="24"/>
-        </w:rPr>
-        <w:t xml:space="preserve"> </w:t>
-      </w:r>
-      <w:proofErr w:type="spellStart"/>
-      <w:r>
-        <w:rPr>
-          <w:rFonts w:ascii="Arial" w:hAnsi="Arial" w:cs="Arial"/>
-          <w:sz w:val="24"/>
-          <w:szCs w:val="24"/>
-        </w:rPr>
-        <w:t>growl</w:t>
-      </w:r>
-      <w:proofErr w:type="spellEnd"/>
-      <w:r>
-        <w:rPr>
-          <w:rFonts w:ascii="Arial" w:hAnsi="Arial" w:cs="Arial"/>
-          <w:sz w:val="24"/>
-          <w:szCs w:val="24"/>
-        </w:rPr>
-        <w:t xml:space="preserve"> (</w:t>
+        <w:t>Cambiar alerts por mensajes con bootstrap growl (</w:t>
       </w:r>
       <w:r>
         <w:rPr>
@@ -6954,25 +6197,7 @@
           <w:sz w:val="24"/>
           <w:szCs w:val="24"/>
         </w:rPr>
-        <w:t xml:space="preserve">Botones de iniciar sesión y registrarse </w:t>
-      </w:r>
-      <w:proofErr w:type="spellStart"/>
-      <w:r>
-        <w:rPr>
-          <w:rFonts w:ascii="Arial" w:hAnsi="Arial" w:cs="Arial"/>
-          <w:sz w:val="24"/>
-          <w:szCs w:val="24"/>
-        </w:rPr>
-        <w:t>responsive</w:t>
-      </w:r>
-      <w:proofErr w:type="spellEnd"/>
-      <w:r>
-        <w:rPr>
-          <w:rFonts w:ascii="Arial" w:hAnsi="Arial" w:cs="Arial"/>
-          <w:sz w:val="24"/>
-          <w:szCs w:val="24"/>
-        </w:rPr>
-        <w:t xml:space="preserve"> (</w:t>
+        <w:t>Botones de iniciar sesión y registrarse responsive (</w:t>
       </w:r>
       <w:r>
         <w:rPr>
@@ -7044,25 +6269,7 @@
           <w:sz w:val="24"/>
           <w:szCs w:val="24"/>
         </w:rPr>
-        <w:t xml:space="preserve">Enviar mensajes flash al </w:t>
-      </w:r>
-      <w:proofErr w:type="spellStart"/>
-      <w:r>
-        <w:rPr>
-          <w:rFonts w:ascii="Arial" w:hAnsi="Arial" w:cs="Arial"/>
-          <w:sz w:val="24"/>
-          <w:szCs w:val="24"/>
-        </w:rPr>
-        <w:t>redireccionar</w:t>
-      </w:r>
-      <w:proofErr w:type="spellEnd"/>
-      <w:r>
-        <w:rPr>
-          <w:rFonts w:ascii="Arial" w:hAnsi="Arial" w:cs="Arial"/>
-          <w:sz w:val="24"/>
-          <w:szCs w:val="24"/>
-        </w:rPr>
-        <w:t xml:space="preserve"> porque el usuario existe o error de inicio de sesión  </w:t>
+        <w:t xml:space="preserve">Enviar mensajes flash al redireccionar porque el usuario existe o error de inicio de sesión  </w:t>
       </w:r>
       <w:r>
         <w:rPr>
@@ -7096,7 +6303,6 @@
         </w:rPr>
         <w:t>Validar que los campos de las palabras de la sopa sean letras no números (</w:t>
       </w:r>
-      <w:proofErr w:type="spellStart"/>
       <w:r>
         <w:rPr>
           <w:rFonts w:ascii="Arial" w:hAnsi="Arial" w:cs="Arial"/>
@@ -7106,7 +6312,6 @@
         </w:rPr>
         <w:t>Tona</w:t>
       </w:r>
-      <w:proofErr w:type="spellEnd"/>
       <w:r>
         <w:rPr>
           <w:rFonts w:ascii="Arial" w:hAnsi="Arial" w:cs="Arial"/>
@@ -7181,43 +6386,7 @@
           <w:sz w:val="24"/>
           <w:szCs w:val="24"/>
         </w:rPr>
-        <w:t xml:space="preserve">Botones de </w:t>
-      </w:r>
-      <w:proofErr w:type="spellStart"/>
-      <w:r>
-        <w:rPr>
-          <w:rFonts w:ascii="Arial" w:hAnsi="Arial" w:cs="Arial"/>
-          <w:sz w:val="24"/>
-          <w:szCs w:val="24"/>
-        </w:rPr>
-        <w:t>forms</w:t>
-      </w:r>
-      <w:proofErr w:type="spellEnd"/>
-      <w:r>
-        <w:rPr>
-          <w:rFonts w:ascii="Arial" w:hAnsi="Arial" w:cs="Arial"/>
-          <w:sz w:val="24"/>
-          <w:szCs w:val="24"/>
-        </w:rPr>
-        <w:t xml:space="preserve"> iniciar sesión y registrarse </w:t>
-      </w:r>
-      <w:proofErr w:type="spellStart"/>
-      <w:r>
-        <w:rPr>
-          <w:rFonts w:ascii="Arial" w:hAnsi="Arial" w:cs="Arial"/>
-          <w:sz w:val="24"/>
-          <w:szCs w:val="24"/>
-        </w:rPr>
-        <w:t>responsives</w:t>
-      </w:r>
-      <w:proofErr w:type="spellEnd"/>
-      <w:r>
-        <w:rPr>
-          <w:rFonts w:ascii="Arial" w:hAnsi="Arial" w:cs="Arial"/>
-          <w:sz w:val="24"/>
-          <w:szCs w:val="24"/>
-        </w:rPr>
-        <w:t xml:space="preserve"> (</w:t>
+        <w:t>Botones de forms iniciar sesión y registrarse responsives (</w:t>
       </w:r>
       <w:r>
         <w:rPr>
@@ -7251,59 +6420,13 @@
           <w:szCs w:val="24"/>
         </w:rPr>
       </w:pPr>
-      <w:proofErr w:type="spellStart"/>
-      <w:r>
-        <w:rPr>
-          <w:rFonts w:ascii="Arial" w:hAnsi="Arial" w:cs="Arial"/>
-          <w:sz w:val="24"/>
-          <w:szCs w:val="24"/>
-        </w:rPr>
-        <w:t>Responsive</w:t>
-      </w:r>
-      <w:proofErr w:type="spellEnd"/>
-      <w:r>
-        <w:rPr>
-          <w:rFonts w:ascii="Arial" w:hAnsi="Arial" w:cs="Arial"/>
-          <w:sz w:val="24"/>
-          <w:szCs w:val="24"/>
-        </w:rPr>
-        <w:t xml:space="preserve"> para </w:t>
-      </w:r>
-      <w:proofErr w:type="spellStart"/>
-      <w:r>
-        <w:rPr>
-          <w:rFonts w:ascii="Arial" w:hAnsi="Arial" w:cs="Arial"/>
-          <w:sz w:val="24"/>
-          <w:szCs w:val="24"/>
-        </w:rPr>
-        <w:t>xs</w:t>
-      </w:r>
-      <w:proofErr w:type="spellEnd"/>
-      <w:r>
-        <w:rPr>
-          <w:rFonts w:ascii="Arial" w:hAnsi="Arial" w:cs="Arial"/>
-          <w:sz w:val="24"/>
-          <w:szCs w:val="24"/>
-        </w:rPr>
-        <w:t xml:space="preserve"> - </w:t>
-      </w:r>
-      <w:proofErr w:type="spellStart"/>
-      <w:r>
-        <w:rPr>
-          <w:rFonts w:ascii="Arial" w:hAnsi="Arial" w:cs="Arial"/>
-          <w:sz w:val="24"/>
-          <w:szCs w:val="24"/>
-        </w:rPr>
-        <w:t>sm</w:t>
-      </w:r>
-      <w:proofErr w:type="spellEnd"/>
-      <w:r>
-        <w:rPr>
-          <w:rFonts w:ascii="Arial" w:hAnsi="Arial" w:cs="Arial"/>
-          <w:sz w:val="24"/>
-          <w:szCs w:val="24"/>
-        </w:rPr>
-        <w:t xml:space="preserve"> </w:t>
+      <w:r>
+        <w:rPr>
+          <w:rFonts w:ascii="Arial" w:hAnsi="Arial" w:cs="Arial"/>
+          <w:sz w:val="24"/>
+          <w:szCs w:val="24"/>
+        </w:rPr>
+        <w:t xml:space="preserve">Responsive para xs - sm </w:t>
       </w:r>
       <w:r>
         <w:rPr>
@@ -7361,27 +6484,7 @@
           <w:sz w:val="24"/>
           <w:szCs w:val="24"/>
         </w:rPr>
-        <w:t>(</w:t>
-      </w:r>
-      <w:proofErr w:type="spellStart"/>
-      <w:r>
-        <w:rPr>
-          <w:rFonts w:ascii="Arial" w:hAnsi="Arial" w:cs="Arial"/>
-          <w:b/>
-          <w:sz w:val="24"/>
-          <w:szCs w:val="24"/>
-        </w:rPr>
-        <w:t>Tona</w:t>
-      </w:r>
-      <w:proofErr w:type="spellEnd"/>
-      <w:r>
-        <w:rPr>
-          <w:rFonts w:ascii="Arial" w:hAnsi="Arial" w:cs="Arial"/>
-          <w:b/>
-          <w:sz w:val="24"/>
-          <w:szCs w:val="24"/>
-        </w:rPr>
-        <w:t>) OK</w:t>
+        <w:t>(Tona) OK</w:t>
       </w:r>
     </w:p>
     <w:p>
@@ -7485,25 +6588,7 @@
           <w:sz w:val="24"/>
           <w:szCs w:val="24"/>
         </w:rPr>
-        <w:t xml:space="preserve">Reloj </w:t>
-      </w:r>
-      <w:proofErr w:type="spellStart"/>
-      <w:r>
-        <w:rPr>
-          <w:rFonts w:ascii="Arial" w:hAnsi="Arial" w:cs="Arial"/>
-          <w:sz w:val="24"/>
-          <w:szCs w:val="24"/>
-        </w:rPr>
-        <w:t>responsive</w:t>
-      </w:r>
-      <w:proofErr w:type="spellEnd"/>
-      <w:r>
-        <w:rPr>
-          <w:rFonts w:ascii="Arial" w:hAnsi="Arial" w:cs="Arial"/>
-          <w:sz w:val="24"/>
-          <w:szCs w:val="24"/>
-        </w:rPr>
-        <w:t xml:space="preserve"> </w:t>
+        <w:t xml:space="preserve">Reloj responsive </w:t>
       </w:r>
       <w:r>
         <w:rPr>
@@ -7552,36 +6637,8 @@
           <w:sz w:val="24"/>
           <w:szCs w:val="24"/>
         </w:rPr>
-        <w:t xml:space="preserve">Descargar </w:t>
-      </w:r>
-      <w:proofErr w:type="spellStart"/>
-      <w:r>
-        <w:rPr>
-          <w:rFonts w:ascii="Arial" w:hAnsi="Arial" w:cs="Arial"/>
-          <w:sz w:val="24"/>
-          <w:szCs w:val="24"/>
-        </w:rPr>
-        <w:t>font</w:t>
-      </w:r>
-      <w:proofErr w:type="spellEnd"/>
-      <w:r>
-        <w:rPr>
-          <w:rFonts w:ascii="Arial" w:hAnsi="Arial" w:cs="Arial"/>
-          <w:sz w:val="24"/>
-          <w:szCs w:val="24"/>
-        </w:rPr>
-        <w:t xml:space="preserve"> </w:t>
-      </w:r>
-      <w:proofErr w:type="spellStart"/>
-      <w:r>
-        <w:rPr>
-          <w:rFonts w:ascii="Arial" w:hAnsi="Arial" w:cs="Arial"/>
-          <w:sz w:val="24"/>
-          <w:szCs w:val="24"/>
-        </w:rPr>
-        <w:t>Insolata</w:t>
-      </w:r>
-      <w:proofErr w:type="spellEnd"/>
+        <w:t>Descargar font Insolata</w:t>
+      </w:r>
     </w:p>
     <w:p>
       <w:pPr>
@@ -7689,41 +6746,13 @@
           <w:szCs w:val="24"/>
         </w:rPr>
       </w:pPr>
-      <w:proofErr w:type="spellStart"/>
-      <w:r>
-        <w:rPr>
-          <w:rFonts w:ascii="Arial" w:hAnsi="Arial" w:cs="Arial"/>
-          <w:sz w:val="24"/>
-          <w:szCs w:val="24"/>
-        </w:rPr>
-        <w:t>Resposive</w:t>
-      </w:r>
-      <w:proofErr w:type="spellEnd"/>
-      <w:r>
-        <w:rPr>
-          <w:rFonts w:ascii="Arial" w:hAnsi="Arial" w:cs="Arial"/>
-          <w:sz w:val="24"/>
-          <w:szCs w:val="24"/>
-        </w:rPr>
-        <w:t xml:space="preserve"> </w:t>
-      </w:r>
-      <w:proofErr w:type="spellStart"/>
-      <w:r>
-        <w:rPr>
-          <w:rFonts w:ascii="Arial" w:hAnsi="Arial" w:cs="Arial"/>
-          <w:sz w:val="24"/>
-          <w:szCs w:val="24"/>
-        </w:rPr>
-        <w:t>gifs</w:t>
-      </w:r>
-      <w:proofErr w:type="spellEnd"/>
-      <w:r>
-        <w:rPr>
-          <w:rFonts w:ascii="Arial" w:hAnsi="Arial" w:cs="Arial"/>
-          <w:sz w:val="24"/>
-          <w:szCs w:val="24"/>
-        </w:rPr>
-        <w:t xml:space="preserve"> de perdiste y ganaste</w:t>
+      <w:r>
+        <w:rPr>
+          <w:rFonts w:ascii="Arial" w:hAnsi="Arial" w:cs="Arial"/>
+          <w:sz w:val="24"/>
+          <w:szCs w:val="24"/>
+        </w:rPr>
+        <w:t>Resposive gifs de perdiste y ganaste</w:t>
       </w:r>
     </w:p>
     <w:p>
@@ -7876,25 +6905,7 @@
           <w:sz w:val="24"/>
           <w:szCs w:val="24"/>
         </w:rPr>
-        <w:t xml:space="preserve">Cambiar botones de Ok y </w:t>
-      </w:r>
-      <w:proofErr w:type="spellStart"/>
-      <w:r>
-        <w:rPr>
-          <w:rFonts w:ascii="Arial" w:hAnsi="Arial" w:cs="Arial"/>
-          <w:sz w:val="24"/>
-          <w:szCs w:val="24"/>
-        </w:rPr>
-        <w:t>Login</w:t>
-      </w:r>
-      <w:proofErr w:type="spellEnd"/>
-      <w:r>
-        <w:rPr>
-          <w:rFonts w:ascii="Arial" w:hAnsi="Arial" w:cs="Arial"/>
-          <w:sz w:val="24"/>
-          <w:szCs w:val="24"/>
-        </w:rPr>
-        <w:t xml:space="preserve"> </w:t>
+        <w:t xml:space="preserve">Cambiar botones de Ok y Login </w:t>
       </w:r>
       <w:r>
         <w:rPr>
@@ -8093,7 +7104,6 @@
         <w:lastRenderedPageBreak/>
         <w:t>Validación de solo letras en las palabras (</w:t>
       </w:r>
-      <w:proofErr w:type="spellStart"/>
       <w:r>
         <w:rPr>
           <w:rFonts w:ascii="Arial" w:hAnsi="Arial" w:cs="Arial"/>
@@ -8103,7 +7113,6 @@
         </w:rPr>
         <w:t>Tona</w:t>
       </w:r>
-      <w:proofErr w:type="spellEnd"/>
       <w:r>
         <w:rPr>
           <w:rFonts w:ascii="Arial" w:hAnsi="Arial" w:cs="Arial"/>
@@ -8175,7 +7184,6 @@
         </w:rPr>
         <w:t>Tachar/seleccionar/cambiar color de palabras encontradas (</w:t>
       </w:r>
-      <w:proofErr w:type="spellStart"/>
       <w:r>
         <w:rPr>
           <w:rFonts w:ascii="Arial" w:hAnsi="Arial" w:cs="Arial"/>
@@ -8185,7 +7193,6 @@
         </w:rPr>
         <w:t>Tona</w:t>
       </w:r>
-      <w:proofErr w:type="spellEnd"/>
       <w:r>
         <w:rPr>
           <w:rFonts w:ascii="Arial" w:hAnsi="Arial" w:cs="Arial"/>
@@ -8258,23 +7265,13 @@
           <w:szCs w:val="24"/>
         </w:rPr>
       </w:pPr>
-      <w:proofErr w:type="spellStart"/>
-      <w:r>
-        <w:rPr>
-          <w:rFonts w:ascii="Arial" w:hAnsi="Arial" w:cs="Arial"/>
-          <w:sz w:val="24"/>
-          <w:szCs w:val="24"/>
-        </w:rPr>
-        <w:t>Login</w:t>
-      </w:r>
-      <w:proofErr w:type="spellEnd"/>
-      <w:r>
-        <w:rPr>
-          <w:rFonts w:ascii="Arial" w:hAnsi="Arial" w:cs="Arial"/>
-          <w:sz w:val="24"/>
-          <w:szCs w:val="24"/>
-        </w:rPr>
-        <w:t xml:space="preserve"> y registro 100% funcional:</w:t>
+      <w:r>
+        <w:rPr>
+          <w:rFonts w:ascii="Arial" w:hAnsi="Arial" w:cs="Arial"/>
+          <w:sz w:val="24"/>
+          <w:szCs w:val="24"/>
+        </w:rPr>
+        <w:t>Login y registro 100% funcional:</w:t>
       </w:r>
     </w:p>
     <w:p>
@@ -8291,23 +7288,13 @@
           <w:szCs w:val="24"/>
         </w:rPr>
       </w:pPr>
-      <w:proofErr w:type="spellStart"/>
-      <w:r>
-        <w:rPr>
-          <w:rFonts w:ascii="Arial" w:hAnsi="Arial" w:cs="Arial"/>
-          <w:sz w:val="24"/>
-          <w:szCs w:val="24"/>
-        </w:rPr>
-        <w:t>Login</w:t>
-      </w:r>
-      <w:proofErr w:type="spellEnd"/>
-      <w:r>
-        <w:rPr>
-          <w:rFonts w:ascii="Arial" w:hAnsi="Arial" w:cs="Arial"/>
-          <w:sz w:val="24"/>
-          <w:szCs w:val="24"/>
-        </w:rPr>
-        <w:t xml:space="preserve"> (</w:t>
+      <w:r>
+        <w:rPr>
+          <w:rFonts w:ascii="Arial" w:hAnsi="Arial" w:cs="Arial"/>
+          <w:sz w:val="24"/>
+          <w:szCs w:val="24"/>
+        </w:rPr>
+        <w:t>Login (</w:t>
       </w:r>
       <w:r>
         <w:rPr>
@@ -8762,23 +7749,13 @@
           <w:szCs w:val="24"/>
         </w:rPr>
       </w:pPr>
-      <w:proofErr w:type="spellStart"/>
-      <w:r>
-        <w:rPr>
-          <w:rFonts w:ascii="Arial" w:hAnsi="Arial" w:cs="Arial"/>
-          <w:sz w:val="24"/>
-          <w:szCs w:val="24"/>
-        </w:rPr>
-        <w:t>Login</w:t>
-      </w:r>
-      <w:proofErr w:type="spellEnd"/>
-      <w:r>
-        <w:rPr>
-          <w:rFonts w:ascii="Arial" w:hAnsi="Arial" w:cs="Arial"/>
-          <w:sz w:val="24"/>
-          <w:szCs w:val="24"/>
-        </w:rPr>
-        <w:t xml:space="preserve"> y registro 100% funcional:</w:t>
+      <w:r>
+        <w:rPr>
+          <w:rFonts w:ascii="Arial" w:hAnsi="Arial" w:cs="Arial"/>
+          <w:sz w:val="24"/>
+          <w:szCs w:val="24"/>
+        </w:rPr>
+        <w:t>Login y registro 100% funcional:</w:t>
       </w:r>
     </w:p>
     <w:p>
@@ -8795,23 +7772,13 @@
           <w:szCs w:val="24"/>
         </w:rPr>
       </w:pPr>
-      <w:proofErr w:type="spellStart"/>
-      <w:r>
-        <w:rPr>
-          <w:rFonts w:ascii="Arial" w:hAnsi="Arial" w:cs="Arial"/>
-          <w:sz w:val="24"/>
-          <w:szCs w:val="24"/>
-        </w:rPr>
-        <w:t>Login</w:t>
-      </w:r>
-      <w:proofErr w:type="spellEnd"/>
-      <w:r>
-        <w:rPr>
-          <w:rFonts w:ascii="Arial" w:hAnsi="Arial" w:cs="Arial"/>
-          <w:sz w:val="24"/>
-          <w:szCs w:val="24"/>
-        </w:rPr>
-        <w:t xml:space="preserve"> (</w:t>
+      <w:r>
+        <w:rPr>
+          <w:rFonts w:ascii="Arial" w:hAnsi="Arial" w:cs="Arial"/>
+          <w:sz w:val="24"/>
+          <w:szCs w:val="24"/>
+        </w:rPr>
+        <w:t>Login (</w:t>
       </w:r>
       <w:r>
         <w:rPr>
@@ -8862,7 +7829,6 @@
         </w:rPr>
         <w:t>Tachar palabras encontradas (</w:t>
       </w:r>
-      <w:proofErr w:type="spellStart"/>
       <w:r>
         <w:rPr>
           <w:rFonts w:ascii="Arial" w:hAnsi="Arial" w:cs="Arial"/>
@@ -8872,7 +7838,6 @@
         </w:rPr>
         <w:t>Tona</w:t>
       </w:r>
-      <w:proofErr w:type="spellEnd"/>
       <w:r>
         <w:rPr>
           <w:rFonts w:ascii="Arial" w:hAnsi="Arial" w:cs="Arial"/>
@@ -8911,61 +7876,7 @@
           <w:sz w:val="24"/>
           <w:szCs w:val="24"/>
         </w:rPr>
-        <w:t xml:space="preserve">Cambiar </w:t>
-      </w:r>
-      <w:proofErr w:type="spellStart"/>
-      <w:r>
-        <w:rPr>
-          <w:rFonts w:ascii="Arial" w:hAnsi="Arial" w:cs="Arial"/>
-          <w:sz w:val="24"/>
-          <w:szCs w:val="24"/>
-        </w:rPr>
-        <w:t>alerts</w:t>
-      </w:r>
-      <w:proofErr w:type="spellEnd"/>
-      <w:r>
-        <w:rPr>
-          <w:rFonts w:ascii="Arial" w:hAnsi="Arial" w:cs="Arial"/>
-          <w:sz w:val="24"/>
-          <w:szCs w:val="24"/>
-        </w:rPr>
-        <w:t xml:space="preserve"> por mensajes con </w:t>
-      </w:r>
-      <w:proofErr w:type="spellStart"/>
-      <w:r>
-        <w:rPr>
-          <w:rFonts w:ascii="Arial" w:hAnsi="Arial" w:cs="Arial"/>
-          <w:sz w:val="24"/>
-          <w:szCs w:val="24"/>
-        </w:rPr>
-        <w:t>bootstrap</w:t>
-      </w:r>
-      <w:proofErr w:type="spellEnd"/>
-      <w:r>
-        <w:rPr>
-          <w:rFonts w:ascii="Arial" w:hAnsi="Arial" w:cs="Arial"/>
-          <w:sz w:val="24"/>
-          <w:szCs w:val="24"/>
-        </w:rPr>
-        <w:t xml:space="preserve"> </w:t>
-      </w:r>
-      <w:proofErr w:type="spellStart"/>
-      <w:r>
-        <w:rPr>
-          <w:rFonts w:ascii="Arial" w:hAnsi="Arial" w:cs="Arial"/>
-          <w:sz w:val="24"/>
-          <w:szCs w:val="24"/>
-        </w:rPr>
-        <w:t>growl</w:t>
-      </w:r>
-      <w:proofErr w:type="spellEnd"/>
-      <w:r>
-        <w:rPr>
-          <w:rFonts w:ascii="Arial" w:hAnsi="Arial" w:cs="Arial"/>
-          <w:sz w:val="24"/>
-          <w:szCs w:val="24"/>
-        </w:rPr>
-        <w:t xml:space="preserve"> (</w:t>
+        <w:t>Cambiar alerts por mensajes con bootstrap growl (</w:t>
       </w:r>
       <w:r>
         <w:rPr>
@@ -9014,27 +7925,8 @@
           <w:sz w:val="24"/>
           <w:szCs w:val="24"/>
         </w:rPr>
-        <w:t xml:space="preserve">Validar que los campos de las palabras de la sopa sean letras no números  con </w:t>
-      </w:r>
-      <w:proofErr w:type="spellStart"/>
-      <w:r>
-        <w:rPr>
-          <w:rFonts w:ascii="Arial" w:hAnsi="Arial" w:cs="Arial"/>
-          <w:sz w:val="24"/>
-          <w:szCs w:val="24"/>
-        </w:rPr>
-        <w:t>jquery</w:t>
-      </w:r>
-      <w:proofErr w:type="spellEnd"/>
-      <w:r>
-        <w:rPr>
-          <w:rFonts w:ascii="Arial" w:hAnsi="Arial" w:cs="Arial"/>
-          <w:sz w:val="24"/>
-          <w:szCs w:val="24"/>
-        </w:rPr>
-        <w:t xml:space="preserve"> (</w:t>
-      </w:r>
-      <w:proofErr w:type="spellStart"/>
+        <w:t>Validar que los campos de las palabras de la sopa sean letras no números  con jquery (</w:t>
+      </w:r>
       <w:r>
         <w:rPr>
           <w:rFonts w:ascii="Arial" w:hAnsi="Arial" w:cs="Arial"/>
@@ -9044,7 +7936,6 @@
         </w:rPr>
         <w:t>Tona</w:t>
       </w:r>
-      <w:proofErr w:type="spellEnd"/>
       <w:r>
         <w:rPr>
           <w:rFonts w:ascii="Arial" w:hAnsi="Arial" w:cs="Arial"/>
@@ -9083,25 +7974,7 @@
           <w:sz w:val="24"/>
           <w:szCs w:val="24"/>
         </w:rPr>
-        <w:t xml:space="preserve">Páginas de ganaste y perdiste(con vínculo para jugar de nuevo) </w:t>
-      </w:r>
-      <w:proofErr w:type="spellStart"/>
-      <w:r>
-        <w:rPr>
-          <w:rFonts w:ascii="Arial" w:hAnsi="Arial" w:cs="Arial"/>
-          <w:sz w:val="24"/>
-          <w:szCs w:val="24"/>
-        </w:rPr>
-        <w:t>responsives</w:t>
-      </w:r>
-      <w:proofErr w:type="spellEnd"/>
-      <w:r>
-        <w:rPr>
-          <w:rFonts w:ascii="Arial" w:hAnsi="Arial" w:cs="Arial"/>
-          <w:sz w:val="24"/>
-          <w:szCs w:val="24"/>
-        </w:rPr>
-        <w:t xml:space="preserve"> (</w:t>
+        <w:t>Páginas de ganaste y perdiste(con vínculo para jugar de nuevo) responsives (</w:t>
       </w:r>
       <w:r>
         <w:rPr>
@@ -9150,25 +8023,7 @@
           <w:sz w:val="24"/>
           <w:szCs w:val="24"/>
         </w:rPr>
-        <w:t xml:space="preserve">Páginas de gastaste y perdiste bajar </w:t>
-      </w:r>
-      <w:proofErr w:type="spellStart"/>
-      <w:r>
-        <w:rPr>
-          <w:rFonts w:ascii="Arial" w:hAnsi="Arial" w:cs="Arial"/>
-          <w:sz w:val="24"/>
-          <w:szCs w:val="24"/>
-        </w:rPr>
-        <w:t>container</w:t>
-      </w:r>
-      <w:proofErr w:type="spellEnd"/>
-      <w:r>
-        <w:rPr>
-          <w:rFonts w:ascii="Arial" w:hAnsi="Arial" w:cs="Arial"/>
-          <w:sz w:val="24"/>
-          <w:szCs w:val="24"/>
-        </w:rPr>
-        <w:t xml:space="preserve"> (</w:t>
+        <w:t>Páginas de gastaste y perdiste bajar container (</w:t>
       </w:r>
       <w:r>
         <w:rPr>
@@ -9266,36 +8121,25 @@
           <w:sz w:val="24"/>
           <w:szCs w:val="24"/>
         </w:rPr>
-        <w:t xml:space="preserve">Descargar </w:t>
-      </w:r>
-      <w:proofErr w:type="spellStart"/>
-      <w:r>
-        <w:rPr>
-          <w:rFonts w:ascii="Arial" w:hAnsi="Arial" w:cs="Arial"/>
-          <w:sz w:val="24"/>
-          <w:szCs w:val="24"/>
-        </w:rPr>
-        <w:t>font</w:t>
-      </w:r>
-      <w:proofErr w:type="spellEnd"/>
-      <w:r>
-        <w:rPr>
-          <w:rFonts w:ascii="Arial" w:hAnsi="Arial" w:cs="Arial"/>
-          <w:sz w:val="24"/>
-          <w:szCs w:val="24"/>
-        </w:rPr>
-        <w:t xml:space="preserve"> </w:t>
-      </w:r>
-      <w:proofErr w:type="spellStart"/>
-      <w:r>
-        <w:rPr>
-          <w:rFonts w:ascii="Arial" w:hAnsi="Arial" w:cs="Arial"/>
-          <w:sz w:val="24"/>
-          <w:szCs w:val="24"/>
-        </w:rPr>
-        <w:t>Insolata</w:t>
-      </w:r>
-      <w:proofErr w:type="spellEnd"/>
+        <w:t>Descargar font Insolata</w:t>
+      </w:r>
+      <w:r>
+        <w:rPr>
+          <w:rFonts w:ascii="Arial" w:hAnsi="Arial" w:cs="Arial"/>
+          <w:sz w:val="24"/>
+          <w:szCs w:val="24"/>
+        </w:rPr>
+        <w:t xml:space="preserve"> y usarla en los css </w:t>
+      </w:r>
+      <w:r>
+        <w:rPr>
+          <w:rFonts w:ascii="Arial" w:hAnsi="Arial" w:cs="Arial"/>
+          <w:b/>
+          <w:sz w:val="24"/>
+          <w:szCs w:val="24"/>
+        </w:rPr>
+        <w:t>OK</w:t>
+      </w:r>
     </w:p>
     <w:p>
       <w:pPr>
@@ -9326,8 +8170,37 @@
           <w:sz w:val="24"/>
           <w:szCs w:val="24"/>
         </w:rPr>
-        <w:t>(Paulo)</w:t>
-      </w:r>
+        <w:t>(</w:t>
+      </w:r>
+      <w:r>
+        <w:rPr>
+          <w:rFonts w:ascii="Arial" w:hAnsi="Arial" w:cs="Arial"/>
+          <w:b/>
+          <w:sz w:val="24"/>
+          <w:szCs w:val="24"/>
+        </w:rPr>
+        <w:t>Laura</w:t>
+      </w:r>
+      <w:r>
+        <w:rPr>
+          <w:rFonts w:ascii="Arial" w:hAnsi="Arial" w:cs="Arial"/>
+          <w:b/>
+          <w:sz w:val="24"/>
+          <w:szCs w:val="24"/>
+        </w:rPr>
+        <w:t>)</w:t>
+      </w:r>
+      <w:r>
+        <w:rPr>
+          <w:rFonts w:ascii="Arial" w:hAnsi="Arial" w:cs="Arial"/>
+          <w:b/>
+          <w:sz w:val="24"/>
+          <w:szCs w:val="24"/>
+        </w:rPr>
+        <w:t xml:space="preserve"> OK</w:t>
+      </w:r>
+      <w:bookmarkStart w:id="5" w:name="_GoBack"/>
+      <w:bookmarkEnd w:id="5"/>
     </w:p>
     <w:p>
       <w:pPr>
@@ -9421,25 +8294,7 @@
           <w:sz w:val="24"/>
           <w:szCs w:val="24"/>
         </w:rPr>
-        <w:t xml:space="preserve">Agregar </w:t>
-      </w:r>
-      <w:proofErr w:type="spellStart"/>
-      <w:r>
-        <w:rPr>
-          <w:rFonts w:ascii="Arial" w:hAnsi="Arial" w:cs="Arial"/>
-          <w:sz w:val="24"/>
-          <w:szCs w:val="24"/>
-        </w:rPr>
-        <w:t>checkbox</w:t>
-      </w:r>
-      <w:proofErr w:type="spellEnd"/>
-      <w:r>
-        <w:rPr>
-          <w:rFonts w:ascii="Arial" w:hAnsi="Arial" w:cs="Arial"/>
-          <w:sz w:val="24"/>
-          <w:szCs w:val="24"/>
-        </w:rPr>
-        <w:t xml:space="preserve"> de que se acepta que sean públicas </w:t>
+        <w:t xml:space="preserve">Agregar checkbox de que se acepta que sean públicas </w:t>
       </w:r>
       <w:r>
         <w:rPr>
@@ -9520,25 +8375,7 @@
           <w:sz w:val="24"/>
           <w:szCs w:val="24"/>
         </w:rPr>
-        <w:t xml:space="preserve">Nombre del usuario en la página de crear sopa </w:t>
-      </w:r>
-      <w:proofErr w:type="spellStart"/>
-      <w:r>
-        <w:rPr>
-          <w:rFonts w:ascii="Arial" w:hAnsi="Arial" w:cs="Arial"/>
-          <w:sz w:val="24"/>
-          <w:szCs w:val="24"/>
-        </w:rPr>
-        <w:t>responsive</w:t>
-      </w:r>
-      <w:proofErr w:type="spellEnd"/>
-      <w:r>
-        <w:rPr>
-          <w:rFonts w:ascii="Arial" w:hAnsi="Arial" w:cs="Arial"/>
-          <w:sz w:val="24"/>
-          <w:szCs w:val="24"/>
-        </w:rPr>
-        <w:t xml:space="preserve"> </w:t>
+        <w:t xml:space="preserve">Nombre del usuario en la página de crear sopa responsive </w:t>
       </w:r>
       <w:r>
         <w:rPr>
@@ -9605,25 +8442,14 @@
         <w:lastRenderedPageBreak/>
         <w:t>Validar que la longitud de las palabras sea mayor o igual a 2 y menor que 10  (</w:t>
       </w:r>
-      <w:proofErr w:type="spellStart"/>
-      <w:r>
-        <w:rPr>
-          <w:rFonts w:ascii="Arial" w:hAnsi="Arial" w:cs="Arial"/>
-          <w:b/>
-          <w:sz w:val="24"/>
-          <w:szCs w:val="24"/>
-        </w:rPr>
-        <w:t>Tona</w:t>
-      </w:r>
-      <w:proofErr w:type="spellEnd"/>
-      <w:r>
-        <w:rPr>
-          <w:rFonts w:ascii="Arial" w:hAnsi="Arial" w:cs="Arial"/>
-          <w:b/>
-          <w:sz w:val="24"/>
-          <w:szCs w:val="24"/>
-        </w:rPr>
-        <w:t>) OK</w:t>
+      <w:r>
+        <w:rPr>
+          <w:rFonts w:ascii="Arial" w:hAnsi="Arial" w:cs="Arial"/>
+          <w:b/>
+          <w:sz w:val="24"/>
+          <w:szCs w:val="24"/>
+        </w:rPr>
+        <w:t>Tona) OK</w:t>
       </w:r>
     </w:p>
     <w:p>
@@ -9646,43 +8472,7 @@
           <w:sz w:val="24"/>
           <w:szCs w:val="24"/>
         </w:rPr>
-        <w:t xml:space="preserve">Bloquear tecla </w:t>
-      </w:r>
-      <w:proofErr w:type="spellStart"/>
-      <w:r>
-        <w:rPr>
-          <w:rFonts w:ascii="Arial" w:hAnsi="Arial" w:cs="Arial"/>
-          <w:sz w:val="24"/>
-          <w:szCs w:val="24"/>
-        </w:rPr>
-        <w:t>enter</w:t>
-      </w:r>
-      <w:proofErr w:type="spellEnd"/>
-      <w:r>
-        <w:rPr>
-          <w:rFonts w:ascii="Arial" w:hAnsi="Arial" w:cs="Arial"/>
-          <w:sz w:val="24"/>
-          <w:szCs w:val="24"/>
-        </w:rPr>
-        <w:t xml:space="preserve"> en el </w:t>
-      </w:r>
-      <w:proofErr w:type="spellStart"/>
-      <w:r>
-        <w:rPr>
-          <w:rFonts w:ascii="Arial" w:hAnsi="Arial" w:cs="Arial"/>
-          <w:sz w:val="24"/>
-          <w:szCs w:val="24"/>
-        </w:rPr>
-        <w:t>form</w:t>
-      </w:r>
-      <w:proofErr w:type="spellEnd"/>
-      <w:r>
-        <w:rPr>
-          <w:rFonts w:ascii="Arial" w:hAnsi="Arial" w:cs="Arial"/>
-          <w:sz w:val="24"/>
-          <w:szCs w:val="24"/>
-        </w:rPr>
-        <w:t xml:space="preserve"> de palabras</w:t>
+        <w:t>Bloquear tecla enter en el form de palabras</w:t>
       </w:r>
       <w:r>
         <w:rPr>
@@ -9711,92 +8501,11 @@
       <w:r>
         <w:rPr>
           <w:rFonts w:ascii="Arial" w:hAnsi="Arial" w:cs="Arial"/>
-          <w:sz w:val="24"/>
-          <w:szCs w:val="24"/>
-        </w:rPr>
-        <w:t xml:space="preserve">A qué página </w:t>
-      </w:r>
-      <w:proofErr w:type="spellStart"/>
-      <w:r>
-        <w:rPr>
-          <w:rFonts w:ascii="Arial" w:hAnsi="Arial" w:cs="Arial"/>
-          <w:sz w:val="24"/>
-          <w:szCs w:val="24"/>
-        </w:rPr>
-        <w:t>redireccionar</w:t>
-      </w:r>
-      <w:proofErr w:type="spellEnd"/>
-      <w:r>
-        <w:rPr>
-          <w:rFonts w:ascii="Arial" w:hAnsi="Arial" w:cs="Arial"/>
-          <w:sz w:val="24"/>
-          <w:szCs w:val="24"/>
-        </w:rPr>
-        <w:t xml:space="preserve"> </w:t>
-      </w:r>
-      <w:proofErr w:type="spellStart"/>
-      <w:r>
-        <w:rPr>
-          <w:rFonts w:ascii="Arial" w:hAnsi="Arial" w:cs="Arial"/>
-          <w:sz w:val="24"/>
-          <w:szCs w:val="24"/>
-        </w:rPr>
-        <w:t>despues</w:t>
-      </w:r>
-      <w:proofErr w:type="spellEnd"/>
-      <w:r>
-        <w:rPr>
-          <w:rFonts w:ascii="Arial" w:hAnsi="Arial" w:cs="Arial"/>
-          <w:sz w:val="24"/>
-          <w:szCs w:val="24"/>
-        </w:rPr>
-        <w:t xml:space="preserve"> de páginas de ganaste y/o perdiste</w:t>
-      </w:r>
-      <w:bookmarkStart w:id="5" w:name="_GoBack"/>
-      <w:bookmarkEnd w:id="5"/>
-    </w:p>
-    <w:p>
-      <w:pPr>
-        <w:numPr>
-          <w:ilvl w:val="0"/>
-          <w:numId w:val="4"/>
-        </w:numPr>
-        <w:ind w:hanging="360"/>
-        <w:contextualSpacing/>
-        <w:rPr>
-          <w:rFonts w:ascii="Arial" w:hAnsi="Arial" w:cs="Arial"/>
-          <w:sz w:val="24"/>
-          <w:szCs w:val="24"/>
-        </w:rPr>
-      </w:pPr>
-      <w:r>
-        <w:rPr>
-          <w:rFonts w:ascii="Arial" w:hAnsi="Arial" w:cs="Arial"/>
-          <w:b/>
-          <w:sz w:val="24"/>
-          <w:szCs w:val="24"/>
-        </w:rPr>
-        <w:t>SAFARI (</w:t>
-      </w:r>
-      <w:proofErr w:type="spellStart"/>
-      <w:r>
-        <w:rPr>
-          <w:rFonts w:ascii="Arial" w:hAnsi="Arial" w:cs="Arial"/>
-          <w:b/>
-          <w:sz w:val="24"/>
-          <w:szCs w:val="24"/>
-        </w:rPr>
-        <w:t>Tona</w:t>
-      </w:r>
-      <w:proofErr w:type="spellEnd"/>
-      <w:r>
-        <w:rPr>
-          <w:rFonts w:ascii="Arial" w:hAnsi="Arial" w:cs="Arial"/>
-          <w:b/>
-          <w:sz w:val="24"/>
-          <w:szCs w:val="24"/>
-        </w:rPr>
-        <w:t>)</w:t>
+          <w:b/>
+          <w:sz w:val="24"/>
+          <w:szCs w:val="24"/>
+        </w:rPr>
+        <w:t>SAFARI (Tona)</w:t>
       </w:r>
     </w:p>
     <w:p>
@@ -9977,7 +8686,7 @@
       <w:rPr>
         <w:noProof/>
       </w:rPr>
-      <w:t>7</w:t>
+      <w:t>8</w:t>
     </w:r>
     <w:r>
       <w:fldChar w:fldCharType="end"/>

</xml_diff>